<commit_message>
some word documents created and CL comment starting to resolve in introduction
</commit_message>
<xml_diff>
--- a/_posts/worddocs/project-based_v_d30.docx
+++ b/_posts/worddocs/project-based_v_d30.docx
@@ -17,251 +17,248 @@
     <w:p>
       <w:pPr>
         <w:pStyle w:val="Heading1"/>
-        <w:tabs>
-          <w:tab w:val="clear" w:pos="720"/>
-          <w:tab w:val="left" w:pos="0" w:leader="none"/>
-        </w:tabs>
-        <w:ind w:left="0" w:hanging="0"/>
-        <w:rPr/>
-      </w:pPr>
-      <w:bookmarkStart w:id="0" w:name="project-and-design-approaches-in-computi"/>
-      <w:r>
-        <w:rPr/>
-        <w:t>Project and Design Approaches in Computing</w:t>
-      </w:r>
-      <w:bookmarkEnd w:id="0"/>
-    </w:p>
-    <w:p>
-      <w:pPr>
-        <w:pStyle w:val="Heading2"/>
-        <w:tabs>
-          <w:tab w:val="clear" w:pos="720"/>
-          <w:tab w:val="left" w:pos="0" w:leader="none"/>
-        </w:tabs>
-        <w:ind w:left="0" w:hanging="0"/>
-        <w:rPr/>
-      </w:pPr>
-      <w:bookmarkStart w:id="1" w:name="introduction"/>
-      <w:r>
-        <w:rPr/>
-        <w:t>Introduction</w:t>
-      </w:r>
-      <w:bookmarkEnd w:id="1"/>
-    </w:p>
-    <w:p>
-      <w:pPr>
-        <w:pStyle w:val="Firstparagraph"/>
-        <w:rPr/>
-      </w:pPr>
-      <w:r>
-        <w:rPr/>
-        <w:t>In a previous chapter we looked at concrete and abstract approaches to computing educations and learning to code. One of the tactics to make learning concrete is to get your learners to design and complete computing projects. The pedagogies and frameworks that support the creative processes involved in undertaking computing projects in an educational setting have a tremendous potential to deliver transformative learning experiences. Preparing students for these exam questions requires skills and practices that are quite different from coding in a real life setting. Because of this computing teachers face a significant challenge to both teach concepts to be reproduced in exam contexts and to unleash the potential of student working on their own projects.</w:t>
-      </w:r>
-    </w:p>
-    <w:p>
-      <w:pPr>
-        <w:pStyle w:val="TextBody"/>
-        <w:rPr/>
-      </w:pPr>
-      <w:r>
-        <w:rPr/>
-        <w:t>In this chapter we explore some of the strategies that can be used to support the delivery of design and project based approaches. To start with I focus on the value of creative communities before tackling the areas of design-based approaches to computing project and a broad look at some of the benefits and processes of project-based learning. This chapter then turns to look at some tactics for overcoming limitations in what you can achieve in the classroom.</w:t>
-      </w:r>
-    </w:p>
-    <w:p>
-      <w:pPr>
-        <w:pStyle w:val="Heading2"/>
-        <w:tabs>
-          <w:tab w:val="clear" w:pos="720"/>
-          <w:tab w:val="left" w:pos="0" w:leader="none"/>
-        </w:tabs>
-        <w:ind w:left="0" w:hanging="0"/>
-        <w:rPr/>
-      </w:pPr>
-      <w:bookmarkStart w:id="2" w:name="the-power-of-communities"/>
-      <w:r>
-        <w:rPr/>
-        <w:t>The Power of Communities</w:t>
-      </w:r>
-      <w:bookmarkEnd w:id="2"/>
-    </w:p>
-    <w:p>
-      <w:pPr>
-        <w:pStyle w:val="Firstparagraph"/>
-        <w:rPr/>
-      </w:pPr>
-      <w:r>
-        <w:rPr/>
-        <w:t>A project based approach to learning coding and computing is often something that is supported by families and emerges from the home environment. For example enthusiastic family members taking young people to Maker Fairs or engage in other community coding activities. They may buy creative computing kits or access resources such as YouTube videos or via specialist online forums.</w:t>
-      </w:r>
-    </w:p>
-    <w:p>
-      <w:pPr>
-        <w:pStyle w:val="TextBody"/>
-        <w:rPr/>
-      </w:pPr>
-      <w:r>
-        <w:rPr/>
-        <w:t>However, this kind of computer enthusiast community is not widely available. The following initiative aim to address this.</w:t>
-      </w:r>
-    </w:p>
-    <w:p>
-      <w:pPr>
-        <w:pStyle w:val="TextBody"/>
-        <w:rPr/>
-      </w:pPr>
-      <w:r>
-        <w:rPr>
-          <w:b/>
-          <w:bCs/>
-        </w:rPr>
-        <w:t>Code Clubs</w:t>
-      </w:r>
-      <w:r>
-        <w:rPr/>
-        <w:t xml:space="preserve"> are designed for out of hours school clubs run by teachers and provide inspiration and resources to help build a lunch-time or after school community. A large number of high quality, colourful and attractive resources are supplied free of charge on their website. [Add website] It was originally an independent organisation which is now part of Raspberry Pi Foundation. https://projects.raspberrypi.org/en/codeclub</w:t>
-      </w:r>
-    </w:p>
-    <w:p>
-      <w:pPr>
-        <w:pStyle w:val="TextBody"/>
-        <w:rPr/>
-      </w:pPr>
-      <w:r>
-        <w:rPr>
-          <w:b/>
-          <w:bCs/>
-        </w:rPr>
-        <w:t>Coder Dojos</w:t>
-      </w:r>
-      <w:r>
-        <w:rPr/>
-        <w:t xml:space="preserve"> are monthly events run by volunteers often at the weekend. They often focus on creative, engaging computing. I have volunteered at some events and interviewed other volunteers. I have been impressed at the dedication and inventiveness of volunteers. While some tables will use existing resources to support Scratch, others will try out new and experimental work around hacking Minecraft, creating games with code engines and new technologies of physical computing. Often volunteers will bring their own children, and use them as guides to help them evaluate their project ideas to make sure they are engaging and achievable for the target audience.</w:t>
-      </w:r>
-    </w:p>
-    <w:p>
-      <w:pPr>
-        <w:pStyle w:val="TextBody"/>
-        <w:rPr/>
-      </w:pPr>
-      <w:r>
-        <w:rPr>
-          <w:b/>
-          <w:bCs/>
-        </w:rPr>
-        <w:t>The Coolest Project</w:t>
-      </w:r>
-      <w:r>
-        <w:rPr/>
-        <w:t xml:space="preserve"> is a project the Raspberry Pi Foundation which also runs Code Clubs in Schools and Coder Dojos which are often weekend family focused events. It addresses one issue with monthly Coder Dojos. My observations and interviews with volunteers at Dojos showed that there is a difficulty in maintaining project interest from one month to the next.</w:t>
-      </w:r>
-    </w:p>
-    <w:p>
-      <w:pPr>
-        <w:pStyle w:val="TextBody"/>
-        <w:rPr/>
-      </w:pPr>
-      <w:r>
-        <w:rPr/>
-        <w:t>These projects allow students to approach computing with a different attitude and tackle problems in a radically different way to much of classroom teaching. Apart from the greater amount of time dedicated to hands-on coding and related physical computing challenges, the opportunities for authentic practices. These include: designing for real users, collaboration with other students, project planning, debugging faulty code and repeated revisions to fine tune the desired result.</w:t>
-      </w:r>
-    </w:p>
-    <w:p>
-      <w:pPr>
-        <w:pStyle w:val="Heading3"/>
-        <w:tabs>
-          <w:tab w:val="clear" w:pos="720"/>
-          <w:tab w:val="left" w:pos="0" w:leader="none"/>
-        </w:tabs>
-        <w:ind w:left="0" w:hanging="0"/>
-        <w:rPr/>
-      </w:pPr>
-      <w:bookmarkStart w:id="3" w:name="communities-in-educational-theory"/>
-      <w:r>
-        <w:rPr/>
-        <w:t>Communities in Educational Theory</w:t>
-      </w:r>
-      <w:bookmarkEnd w:id="3"/>
-    </w:p>
-    <w:p>
-      <w:pPr>
-        <w:pStyle w:val="Firstparagraph"/>
-        <w:rPr/>
-      </w:pPr>
-      <w:r>
-        <w:rPr/>
-        <w:t>The power of communities has been highlighted by educational researchers for some time as part of what is know as the “social turn”. This is a turn away from more individualised ways of learning concentrating of efficient transfer of knowledge from the teacher to the pupil. Instead the focus is on how learning happens through participation in a community and culture. Researchers involved in this area are broadly referred to as being part of a socio-cultural school of educational research.</w:t>
-      </w:r>
-    </w:p>
-    <w:p>
-      <w:pPr>
-        <w:pStyle w:val="TextBody"/>
-        <w:rPr/>
-      </w:pPr>
-      <w:r>
-        <w:rPr/>
-        <w:t xml:space="preserve">Community in this educational context not only provides support in creative process but also motivates participation in the first place. Barbara Rogoff </w:t>
-      </w:r>
-      <w:r>
-        <w:rPr/>
-        <w:t>(1994)</w:t>
-      </w:r>
-      <w:r>
-        <w:rPr/>
-        <w:t xml:space="preserve">, a key researcher in the socio-cultural approaches to education describes an educational processes she called </w:t>
-      </w:r>
-      <w:r>
-        <w:rPr>
-          <w:i/>
-          <w:iCs/>
-        </w:rPr>
-        <w:t>communities of learners</w:t>
-      </w:r>
-      <w:r>
-        <w:rPr/>
-        <w:t xml:space="preserve"> - http://tiny.cc/communityoflearners. Rogoff sees this approach as radically different from both instruction based models of learning and pure discovery learning. Instead participants have different levels of expertise and varied roles in a learning system working towards an authentic goal. Rogoff notes that this can be confusing to adults used to more instruction-based learning and that such a community in full swing can seem chaotic. This seems like chaos because complex and productive learning is happening in ways that we may be unused to. This chapter helps decode some of these practices and explore ways that educators have structured their learning environments to take advantage of this powerful approach.</w:t>
-      </w:r>
-    </w:p>
-    <w:p>
-      <w:pPr>
-        <w:pStyle w:val="Heading3"/>
-        <w:tabs>
-          <w:tab w:val="clear" w:pos="720"/>
-          <w:tab w:val="left" w:pos="0" w:leader="none"/>
-        </w:tabs>
-        <w:ind w:left="0" w:hanging="0"/>
-        <w:rPr/>
-      </w:pPr>
-      <w:bookmarkStart w:id="4" w:name="activity---applying-a-community-approach"/>
-      <w:r>
-        <w:rPr/>
-        <w:t>ACTIVITY - APPLYING A COMMUNITY APPROACH IN THE CLASSROOM</w:t>
-      </w:r>
-      <w:bookmarkEnd w:id="4"/>
-    </w:p>
-    <w:p>
-      <w:pPr>
-        <w:pStyle w:val="Firstparagraph"/>
-        <w:rPr/>
-      </w:pPr>
-      <w:r>
-        <w:rPr/>
-        <w:t>Are you making the most of the power of communities in your classroom. Before you start your next unit of work you can ask you self some of the following questions.</w:t>
-      </w:r>
-    </w:p>
-    <w:p>
-      <w:pPr>
-        <w:pStyle w:val="TextBody"/>
         <w:numPr>
           <w:ilvl w:val="0"/>
           <w:numId w:val="2"/>
         </w:numPr>
-        <w:spacing w:before="0" w:after="0"/>
-        <w:rPr/>
-      </w:pPr>
-      <w:r>
-        <w:rPr/>
-        <w:t>At what stages in your learners able to work together during your unit of work? Are there chances for peer feedback?</w:t>
+        <w:tabs>
+          <w:tab w:val="clear" w:pos="720"/>
+          <w:tab w:val="left" w:pos="0" w:leader="none"/>
+        </w:tabs>
+        <w:ind w:left="0" w:hanging="0"/>
+        <w:rPr/>
+      </w:pPr>
+      <w:bookmarkStart w:id="0" w:name="project-and-design-approaches-in-computi"/>
+      <w:r>
+        <w:rPr/>
+        <w:t>Project and Design Approaches in Computing</w:t>
+      </w:r>
+      <w:bookmarkEnd w:id="0"/>
+    </w:p>
+    <w:p>
+      <w:pPr>
+        <w:pStyle w:val="Heading2"/>
+        <w:numPr>
+          <w:ilvl w:val="1"/>
+          <w:numId w:val="2"/>
+        </w:numPr>
+        <w:tabs>
+          <w:tab w:val="clear" w:pos="720"/>
+          <w:tab w:val="left" w:pos="0" w:leader="none"/>
+        </w:tabs>
+        <w:ind w:left="0" w:hanging="0"/>
+        <w:rPr/>
+      </w:pPr>
+      <w:bookmarkStart w:id="1" w:name="introduction"/>
+      <w:r>
+        <w:rPr/>
+        <w:t>Introduction</w:t>
+      </w:r>
+      <w:bookmarkEnd w:id="1"/>
+    </w:p>
+    <w:p>
+      <w:pPr>
+        <w:pStyle w:val="Firstparagraph"/>
+        <w:rPr/>
+      </w:pPr>
+      <w:r>
+        <w:rPr/>
+        <w:t>In a previous chapter we looked at concrete and abstract approaches to computing educations and learning to code. One of the tactics to make learning concrete is to get your learners to design and complete computing projects. The pedagogies and frameworks that support the creative processes involved in undertaking computing projects in an educational setting have a tremendous potential to deliver transformative learning experiences. Preparing students for these exam questions requires skills and practices that are quite different from coding in a real life setting. Because of this computing teachers face a significant challenge to both teach concepts to be reproduced in exam contexts and to unleash the potential of student working on their own projects.</w:t>
+      </w:r>
+    </w:p>
+    <w:p>
+      <w:pPr>
+        <w:pStyle w:val="TextBody"/>
+        <w:rPr/>
+      </w:pPr>
+      <w:r>
+        <w:rPr/>
+        <w:t>In this chapter we explore some of the strategies that can be used to support the delivery of design and project based approaches. To start with I focus on the value of creative communities before tackling the areas of design-based approaches to computing project and a broad look at some of the benefits and processes of project-based learning. This chapter then turns to look at some tactics for overcoming limitations in what you can achieve in the classroom.</w:t>
+      </w:r>
+    </w:p>
+    <w:p>
+      <w:pPr>
+        <w:pStyle w:val="Heading2"/>
+        <w:numPr>
+          <w:ilvl w:val="1"/>
+          <w:numId w:val="2"/>
+        </w:numPr>
+        <w:tabs>
+          <w:tab w:val="clear" w:pos="720"/>
+          <w:tab w:val="left" w:pos="0" w:leader="none"/>
+        </w:tabs>
+        <w:ind w:left="0" w:hanging="0"/>
+        <w:rPr/>
+      </w:pPr>
+      <w:bookmarkStart w:id="2" w:name="the-power-of-communities"/>
+      <w:r>
+        <w:rPr/>
+        <w:t>The Power of Communities</w:t>
+      </w:r>
+      <w:bookmarkEnd w:id="2"/>
+    </w:p>
+    <w:p>
+      <w:pPr>
+        <w:pStyle w:val="Firstparagraph"/>
+        <w:rPr/>
+      </w:pPr>
+      <w:r>
+        <w:rPr/>
+        <w:t>A project based approach to learning coding and computing is often something that is supported by families and emerges from the home environment. For example enthusiastic family members taking young people to Maker Fairs or engage in other community coding activities. They may buy creative computing kits or access resources such as YouTube videos or via specialist online forums.</w:t>
+      </w:r>
+    </w:p>
+    <w:p>
+      <w:pPr>
+        <w:pStyle w:val="TextBody"/>
+        <w:rPr/>
+      </w:pPr>
+      <w:r>
+        <w:rPr/>
+        <w:t>However, this kind of computer enthusiast community is not widely available. The following initiative aim to address this.</w:t>
+      </w:r>
+    </w:p>
+    <w:p>
+      <w:pPr>
+        <w:pStyle w:val="TextBody"/>
+        <w:rPr/>
+      </w:pPr>
+      <w:r>
+        <w:rPr>
+          <w:b/>
+          <w:bCs/>
+        </w:rPr>
+        <w:t>Code Clubs</w:t>
+      </w:r>
+      <w:r>
+        <w:rPr/>
+        <w:t xml:space="preserve"> are designed for out of hours school clubs run by teachers and provide inspiration and resources to help build a lunch-time or after school community. A large number of high quality, colourful and attractive resources are supplied free of charge on their website. [Add website] It was originally an independent organisation which is now part of Raspberry Pi Foundation. https://projects.raspberrypi.org/en/codeclub</w:t>
+      </w:r>
+    </w:p>
+    <w:p>
+      <w:pPr>
+        <w:pStyle w:val="TextBody"/>
+        <w:rPr/>
+      </w:pPr>
+      <w:r>
+        <w:rPr>
+          <w:b/>
+          <w:bCs/>
+        </w:rPr>
+        <w:t>Coder Dojos</w:t>
+      </w:r>
+      <w:r>
+        <w:rPr/>
+        <w:t xml:space="preserve"> are monthly events run by volunteers often at the weekend. They often focus on creative, engaging computing. I have volunteered at some events and interviewed other volunteers. I have been impressed at the dedication and inventiveness of volunteers. While some tables will use existing resources to support Scratch, others will try out new and experimental work around hacking Minecraft, creating games with code engines and new technologies of physical computing. Often volunteers will bring their own children, and use them as guides to help them evaluate their project ideas to make sure they are engaging and achievable for the target audience.</w:t>
+      </w:r>
+    </w:p>
+    <w:p>
+      <w:pPr>
+        <w:pStyle w:val="TextBody"/>
+        <w:rPr/>
+      </w:pPr>
+      <w:r>
+        <w:rPr>
+          <w:b/>
+          <w:bCs/>
+        </w:rPr>
+        <w:t>The Coolest Project</w:t>
+      </w:r>
+      <w:r>
+        <w:rPr/>
+        <w:t xml:space="preserve"> is a project the Raspberry Pi Foundation which also runs Code Clubs in Schools and Coder Dojos which are often weekend family focused events. It addresses one issue with monthly Coder Dojos. My observations and interviews with volunteers at Dojos showed that there is a difficulty in maintaining project interest from one month to the next.</w:t>
+      </w:r>
+    </w:p>
+    <w:p>
+      <w:pPr>
+        <w:pStyle w:val="TextBody"/>
+        <w:rPr/>
+      </w:pPr>
+      <w:r>
+        <w:rPr/>
+        <w:t>These projects allow students to approach computing with a different attitude and tackle problems in a radically different way to much of classroom teaching. Apart from the greater amount of time dedicated to hands-on coding and related physical computing challenges, the opportunities for authentic practices. These include: designing for real users, collaboration with other students, project planning, debugging faulty code and repeated revisions to fine tune the desired result.</w:t>
+      </w:r>
+    </w:p>
+    <w:p>
+      <w:pPr>
+        <w:pStyle w:val="Heading3"/>
+        <w:numPr>
+          <w:ilvl w:val="2"/>
+          <w:numId w:val="2"/>
+        </w:numPr>
+        <w:tabs>
+          <w:tab w:val="clear" w:pos="720"/>
+          <w:tab w:val="left" w:pos="0" w:leader="none"/>
+        </w:tabs>
+        <w:ind w:left="0" w:hanging="0"/>
+        <w:rPr/>
+      </w:pPr>
+      <w:bookmarkStart w:id="3" w:name="communities-in-educational-theory"/>
+      <w:r>
+        <w:rPr/>
+        <w:t>Communities in Educational Theory</w:t>
+      </w:r>
+      <w:bookmarkEnd w:id="3"/>
+    </w:p>
+    <w:p>
+      <w:pPr>
+        <w:pStyle w:val="Firstparagraph"/>
+        <w:rPr/>
+      </w:pPr>
+      <w:r>
+        <w:rPr/>
+        <w:t>The power of communities has been highlighted by educational researchers for some time as part of what is know as the “social turn”. This is a turn away from more individualised ways of learning concentrating of efficient transfer of knowledge from the teacher to the pupil. Instead the focus is on how learning happens through participation in a community and culture. Researchers involved in this area are broadly referred to as being part of a socio-cultural school of educational research.</w:t>
+      </w:r>
+    </w:p>
+    <w:p>
+      <w:pPr>
+        <w:pStyle w:val="TextBody"/>
+        <w:rPr/>
+      </w:pPr>
+      <w:r>
+        <w:rPr/>
+        <w:t xml:space="preserve">Community in this educational context not only provides support in creative process but also motivates participation in the first place. Barbara Rogoff (1994), a key researcher in the socio-cultural approaches to education describes an educational processes she called </w:t>
+      </w:r>
+      <w:r>
+        <w:rPr>
+          <w:i/>
+          <w:iCs/>
+        </w:rPr>
+        <w:t>communities of learners</w:t>
+      </w:r>
+      <w:r>
+        <w:rPr/>
+        <w:t xml:space="preserve"> - http://tiny.cc/communityoflearners. Rogoff sees this approach as radically different from both instruction based models of learning and pure discovery learning. Instead participants have different levels of expertise and varied roles in a learning system working towards an authentic goal. Rogoff notes that this can be confusing to adults used to more instruction-based learning and that such a community in full swing can seem chaotic. This seems like chaos because complex and productive learning is happening in ways that we may be unused to. This chapter helps decode some of these practices and explore ways that educators have structured their learning environments to take advantage of this powerful approach.</w:t>
+      </w:r>
+    </w:p>
+    <w:p>
+      <w:pPr>
+        <w:pStyle w:val="Heading3"/>
+        <w:numPr>
+          <w:ilvl w:val="2"/>
+          <w:numId w:val="2"/>
+        </w:numPr>
+        <w:tabs>
+          <w:tab w:val="clear" w:pos="720"/>
+          <w:tab w:val="left" w:pos="0" w:leader="none"/>
+        </w:tabs>
+        <w:ind w:left="0" w:hanging="0"/>
+        <w:rPr/>
+      </w:pPr>
+      <w:bookmarkStart w:id="4" w:name="activity---applying-a-community-approach"/>
+      <w:r>
+        <w:rPr/>
+        <w:t>ACTIVITY - APPLYING A COMMUNITY APPROACH IN THE CLASSROOM</w:t>
+      </w:r>
+      <w:bookmarkEnd w:id="4"/>
+    </w:p>
+    <w:p>
+      <w:pPr>
+        <w:pStyle w:val="Firstparagraph"/>
+        <w:rPr/>
+      </w:pPr>
+      <w:r>
+        <w:rPr/>
+        <w:t>Are you making the most of the power of communities in your classroom. Before you start your next unit of work you can ask you self some of the following questions.</w:t>
       </w:r>
     </w:p>
     <w:p>
@@ -269,58 +266,108 @@
         <w:pStyle w:val="TextBody"/>
         <w:numPr>
           <w:ilvl w:val="0"/>
+          <w:numId w:val="3"/>
+        </w:numPr>
+        <w:spacing w:before="0" w:after="0"/>
+        <w:rPr/>
+      </w:pPr>
+      <w:r>
+        <w:rPr/>
+        <w:t>At what stages in your learners able to work together during your unit of work? Are there chances for peer feedback?</w:t>
+      </w:r>
+    </w:p>
+    <w:p>
+      <w:pPr>
+        <w:pStyle w:val="TextBody"/>
+        <w:numPr>
+          <w:ilvl w:val="0"/>
+          <w:numId w:val="3"/>
+        </w:numPr>
+        <w:spacing w:before="0" w:after="0"/>
+        <w:rPr/>
+      </w:pPr>
+      <w:r>
+        <w:rPr/>
+        <w:t>Are there examples of the work of students or others available for your students to examine, to use and to inspire them?</w:t>
+      </w:r>
+    </w:p>
+    <w:p>
+      <w:pPr>
+        <w:pStyle w:val="TextBody"/>
+        <w:numPr>
+          <w:ilvl w:val="0"/>
+          <w:numId w:val="3"/>
+        </w:numPr>
+        <w:spacing w:before="0" w:after="0"/>
+        <w:rPr/>
+      </w:pPr>
+      <w:r>
+        <w:rPr/>
+        <w:t>Can you draw on the roles or identities that students have adopted in other work? Are they able to reflect on the specifics on those roles to contribute to the effectiveness of their teamwork?</w:t>
+      </w:r>
+    </w:p>
+    <w:p>
+      <w:pPr>
+        <w:pStyle w:val="TextBody"/>
+        <w:numPr>
+          <w:ilvl w:val="0"/>
+          <w:numId w:val="3"/>
+        </w:numPr>
+        <w:spacing w:before="0" w:after="0"/>
+        <w:rPr/>
+      </w:pPr>
+      <w:r>
+        <w:rPr/>
+        <w:t>Can you help your learners make a connection between the work they are doing and other professional or enthusiast communities outside of the classroom?</w:t>
+      </w:r>
+    </w:p>
+    <w:p>
+      <w:pPr>
+        <w:pStyle w:val="Firstparagraph"/>
+        <w:rPr/>
+      </w:pPr>
+      <w:r>
+        <w:rPr/>
+      </w:r>
+    </w:p>
+    <w:p>
+      <w:pPr>
+        <w:pStyle w:val="Heading2"/>
+        <w:numPr>
+          <w:ilvl w:val="1"/>
           <w:numId w:val="2"/>
         </w:numPr>
-        <w:spacing w:before="0" w:after="0"/>
-        <w:rPr/>
-      </w:pPr>
-      <w:r>
-        <w:rPr/>
-        <w:t>Are there examples of the work of students or others available for your students to examine, to use and to inspire them?</w:t>
-      </w:r>
-    </w:p>
-    <w:p>
-      <w:pPr>
-        <w:pStyle w:val="TextBody"/>
+        <w:tabs>
+          <w:tab w:val="clear" w:pos="720"/>
+          <w:tab w:val="left" w:pos="0" w:leader="none"/>
+        </w:tabs>
+        <w:ind w:left="0" w:hanging="0"/>
+        <w:rPr/>
+      </w:pPr>
+      <w:bookmarkStart w:id="5" w:name="design-approaches"/>
+      <w:r>
+        <w:rPr/>
+        <w:t>Design Approaches</w:t>
+      </w:r>
+      <w:bookmarkEnd w:id="5"/>
+    </w:p>
+    <w:p>
+      <w:pPr>
+        <w:pStyle w:val="Firstparagraph"/>
+        <w:rPr/>
+      </w:pPr>
+      <w:r>
+        <w:rPr/>
+        <w:t>One technique which involves both a community of producers and users is design-based learning. Design approaches have been adopted widely in software production, creative industries and wider business contexts. These principles and practices are also relevant to education. If you are an educator the experience of seeing students motivated by producing something for a real audience may be familiar. Design projects allow students to develop important 21st Century Skills like problem solving, communication and creatively responding to real life contexts. In the following sections I will explore the design approaches of iteration, design patterns and the use-modify-create model.</w:t>
+      </w:r>
+    </w:p>
+    <w:p>
+      <w:pPr>
+        <w:pStyle w:val="Heading3"/>
         <w:numPr>
-          <w:ilvl w:val="0"/>
+          <w:ilvl w:val="2"/>
           <w:numId w:val="2"/>
         </w:numPr>
-        <w:spacing w:before="0" w:after="0"/>
-        <w:rPr/>
-      </w:pPr>
-      <w:r>
-        <w:rPr/>
-        <w:t>Can you draw on the roles or identities that students have adopted in other work? Are they able to reflect on the specifics on those roles to contribute to the effectiveness of their teamwork?</w:t>
-      </w:r>
-    </w:p>
-    <w:p>
-      <w:pPr>
-        <w:pStyle w:val="TextBody"/>
-        <w:numPr>
-          <w:ilvl w:val="0"/>
-          <w:numId w:val="2"/>
-        </w:numPr>
-        <w:spacing w:before="0" w:after="0"/>
-        <w:rPr/>
-      </w:pPr>
-      <w:r>
-        <w:rPr/>
-        <w:t>Can you help your learners make a connection between the work they are doing and other professional or enthusiast communities outside of the classroom?</w:t>
-      </w:r>
-    </w:p>
-    <w:p>
-      <w:pPr>
-        <w:pStyle w:val="Firstparagraph"/>
-        <w:rPr/>
-      </w:pPr>
-      <w:r>
-        <w:rPr/>
-      </w:r>
-    </w:p>
-    <w:p>
-      <w:pPr>
-        <w:pStyle w:val="Heading2"/>
         <w:tabs>
           <w:tab w:val="clear" w:pos="720"/>
           <w:tab w:val="left" w:pos="0" w:leader="none"/>
@@ -328,33 +375,6 @@
         <w:ind w:left="0" w:hanging="0"/>
         <w:rPr/>
       </w:pPr>
-      <w:bookmarkStart w:id="5" w:name="design-approaches"/>
-      <w:r>
-        <w:rPr/>
-        <w:t>Design Approaches</w:t>
-      </w:r>
-      <w:bookmarkEnd w:id="5"/>
-    </w:p>
-    <w:p>
-      <w:pPr>
-        <w:pStyle w:val="Firstparagraph"/>
-        <w:rPr/>
-      </w:pPr>
-      <w:r>
-        <w:rPr/>
-        <w:t>One technique which involves both a community of producers and users is design-based learning. Design approaches have been adopted widely in software production, creative industries and wider business contexts. These principles and practices are also relevant to education. If you are an educator the experience of seeing students motivated by producing something for a real audience may be familiar. Design projects allow students to develop important 21st Century Skills like problem solving, communication and creatively responding to real life contexts. In the following sections I will explore the design approaches of iteration, design patterns and the use-modify-create model.</w:t>
-      </w:r>
-    </w:p>
-    <w:p>
-      <w:pPr>
-        <w:pStyle w:val="Heading3"/>
-        <w:tabs>
-          <w:tab w:val="clear" w:pos="720"/>
-          <w:tab w:val="left" w:pos="0" w:leader="none"/>
-        </w:tabs>
-        <w:ind w:left="0" w:hanging="0"/>
-        <w:rPr/>
-      </w:pPr>
       <w:bookmarkStart w:id="6" w:name="iterative-design-techniques"/>
       <w:r>
         <w:rPr/>
@@ -391,7 +411,7 @@
         <w:rPr/>
         <w:drawing>
           <wp:inline distT="0" distB="0" distL="0" distR="0">
-            <wp:extent cx="5518150" cy="5288280"/>
+            <wp:extent cx="4773930" cy="4575175"/>
             <wp:effectExtent l="0" t="0" r="0" b="0"/>
             <wp:docPr id="1" name="img1" descr=""/>
             <wp:cNvGraphicFramePr>
@@ -415,7 +435,7 @@
                   <pic:spPr bwMode="auto">
                     <a:xfrm>
                       <a:off x="0" y="0"/>
-                      <a:ext cx="5518150" cy="5288280"/>
+                      <a:ext cx="4773930" cy="4575175"/>
                     </a:xfrm>
                     <a:prstGeom prst="rect">
                       <a:avLst/>
@@ -457,20 +477,16 @@
       </w:pPr>
       <w:r>
         <w:rPr/>
-        <w:t xml:space="preserve">Resnick </w:t>
-      </w:r>
-      <w:r>
-        <w:rPr/>
-        <w:t>(2012)</w:t>
-      </w:r>
-      <w:r>
-        <w:rPr/>
-        <w:t xml:space="preserve"> describes the foundations of the design-based approach in education as; engaging in design activities, exploring personally meaningful topics, collaborating with others, and deepening understanding through reflection. The key reason to adopt these principles is to increase engagement with sustained participation in computing projects from a broad range of learners. One of the sources for sustained engagement is when, as part of the iterative process, learners are able to test and then revise their creation or experiment based on their own evaluation. Another factor is the importance of a community in the design process, as a real audience for creations, as a source of inspiration and as peer evaluators in the testing process.</w:t>
+        <w:t>Resnick (2012) describes the foundations of the design-based approach in education as; engaging in design activities, exploring personally meaningful topics, collaborating with others, and deepening understanding through reflection. The key reason to adopt these principles is to increase engagement with sustained participation in computing projects from a broad range of learners. One of the sources for sustained engagement is when, as part of the iterative process, learners are able to test and then revise their creation or experiment based on their own evaluation. Another factor is the importance of a community in the design process, as a real audience for creations, as a source of inspiration and as peer evaluators in the testing process.</w:t>
       </w:r>
     </w:p>
     <w:p>
       <w:pPr>
         <w:pStyle w:val="Heading3"/>
+        <w:numPr>
+          <w:ilvl w:val="2"/>
+          <w:numId w:val="2"/>
+        </w:numPr>
         <w:tabs>
           <w:tab w:val="clear" w:pos="720"/>
           <w:tab w:val="left" w:pos="0" w:leader="none"/>
@@ -539,6 +555,10 @@
     <w:p>
       <w:pPr>
         <w:pStyle w:val="Heading3"/>
+        <w:numPr>
+          <w:ilvl w:val="2"/>
+          <w:numId w:val="2"/>
+        </w:numPr>
         <w:tabs>
           <w:tab w:val="clear" w:pos="720"/>
           <w:tab w:val="left" w:pos="0" w:leader="none"/>
@@ -560,15 +580,7 @@
       </w:pPr>
       <w:r>
         <w:rPr/>
-        <w:t xml:space="preserve">Where the iterative design cycle The Use-Modify-Create (UMC) model is designed both to limit learner anxiety as they potentially meet code and a coding interface for the first time and to scaffold the acquisition of coding and computational thinking concept </w:t>
-      </w:r>
-      <w:r>
-        <w:rPr/>
-        <w:t>(Lee et al., 2011)</w:t>
-      </w:r>
-      <w:r>
-        <w:rPr/>
-        <w:t xml:space="preserve"> - http://tiny.cc/usemodifycreate.</w:t>
+        <w:t>Where the iterative design cycle The Use-Modify-Create (UMC) model is designed both to limit learner anxiety as they potentially meet code and a coding interface for the first time and to scaffold the acquisition of coding and computational thinking concept (Lee et al., 2011) - http://tiny.cc/usemodifycreate.</w:t>
       </w:r>
     </w:p>
     <w:p>
@@ -621,46 +633,26 @@
       </w:pPr>
       <w:r>
         <w:rPr/>
-        <w:t xml:space="preserve">Research has supported the benefits of the UMC approach. A study on 500 9 to 14 year olds highlighted the effectiveness to balance a structured approach concentrating on computing concepts with more student-led exploration </w:t>
-      </w:r>
-      <w:r>
-        <w:rPr/>
-        <w:t>(Franklin et al., 2020)</w:t>
-      </w:r>
-      <w:r>
-        <w:rPr/>
-        <w:t xml:space="preserve">. They also found that the students enjoyed the process as they had more choice and agency in the process. This is supported by research which compared a from scratch and UMC approach suggested higher student engagement for those in the UMC group </w:t>
-      </w:r>
-      <w:r>
-        <w:rPr/>
-        <w:t>(Lytle et al., 2019)</w:t>
-      </w:r>
-      <w:r>
-        <w:rPr/>
-        <w:t>. Researchers suggest that this is because, students had more time to play around with code, they were able to add their own personal touches and that that ownership over the code sustained engagement.</w:t>
-      </w:r>
-    </w:p>
-    <w:p>
-      <w:pPr>
-        <w:pStyle w:val="TextBody"/>
-        <w:rPr/>
-      </w:pPr>
-      <w:r>
-        <w:rPr/>
-        <w:t xml:space="preserve">Kafai and Burke </w:t>
-      </w:r>
-      <w:r>
-        <w:rPr/>
-        <w:t>(2013)</w:t>
-      </w:r>
-      <w:r>
-        <w:rPr/>
-        <w:t xml:space="preserve"> argue that a shift from writing programs from scratch to modifying and remixing them is inline with socio-cultural teaching approaches. They coin the term computational participation to reflect this change of focus. They also note that such remixing is helped by online coding communities that may be either semi-professional or come from more of a DIY / youth culture perspective. They encourage educators not to just focus on the technical possibilities of coding environments but the potential of associated communities. The following case study examines how the a key online community is facilitating design-based learning.</w:t>
+        <w:t>Research has supported the benefits of the UMC approach. A study on 500 9 to 14 year olds highlighted the effectiveness to balance a structured approach concentrating on computing concepts with more student-led exploration (Franklin et al., 2020). They also found that the students enjoyed the process as they had more choice and agency in the process. This is supported by research which compared a from scratch and UMC approach suggested higher student engagement for those in the UMC group (Lytle et al., 2019). Researchers suggest that this is because, students had more time to play around with code, they were able to add their own personal touches and that that ownership over the code sustained engagement.</w:t>
+      </w:r>
+    </w:p>
+    <w:p>
+      <w:pPr>
+        <w:pStyle w:val="TextBody"/>
+        <w:rPr/>
+      </w:pPr>
+      <w:r>
+        <w:rPr/>
+        <w:t>Kafai and Burke (2013) argue that a shift from writing programs from scratch to modifying and remixing them is inline with socio-cultural teaching approaches. They coin the term computational participation to reflect this change of focus. They also note that such remixing is helped by online coding communities that may be either semi-professional or come from more of a DIY / youth culture perspective. They encourage educators not to just focus on the technical possibilities of coding environments but the potential of associated communities. The following case study examines how the a key online community is facilitating design-based learning.</w:t>
       </w:r>
     </w:p>
     <w:p>
       <w:pPr>
         <w:pStyle w:val="Heading3"/>
+        <w:numPr>
+          <w:ilvl w:val="2"/>
+          <w:numId w:val="2"/>
+        </w:numPr>
         <w:tabs>
           <w:tab w:val="clear" w:pos="720"/>
           <w:tab w:val="left" w:pos="0" w:leader="none"/>
@@ -760,15 +752,7 @@
       </w:r>
       <w:r>
         <w:rPr/>
-        <w:t xml:space="preserve"> due to high numbers likely to find peers interested in subject matter and proficient in coding techniques. This encourages collaboration between community users. The potential and depth of collaboration of this community can be impressive. Researchers Roque and colleagues </w:t>
-      </w:r>
-      <w:r>
-        <w:rPr/>
-        <w:t>(2016)</w:t>
-      </w:r>
-      <w:r>
-        <w:rPr/>
-        <w:t xml:space="preserve"> have described this in detail see - http://tiny.cc/scratch-community. In this deep dive analysis of the community and of particular is the process if of individuals finding each other on the community, grouping together by forming a group called a </w:t>
+        <w:t xml:space="preserve"> due to high numbers likely to find peers interested in subject matter and proficient in coding techniques. This encourages collaboration between community users. The potential and depth of collaboration of this community can be impressive. Researchers Roque and colleagues (2016) have described this in detail see - http://tiny.cc/scratch-community. In this deep dive analysis of the community and of particular is the process if of individuals finding each other on the community, grouping together by forming a group called a </w:t>
       </w:r>
       <w:r>
         <w:rPr>
@@ -789,20 +773,16 @@
       </w:pPr>
       <w:r>
         <w:rPr/>
-        <w:t xml:space="preserve">One of the challenges identified by the researchers was how to replicate this in the wider community of Scratch users and beyond that young people who had not yet engaged with design-based computing. Roque </w:t>
-      </w:r>
-      <w:r>
-        <w:rPr/>
-        <w:t>(2016)</w:t>
-      </w:r>
-      <w:r>
-        <w:rPr/>
-        <w:t xml:space="preserve"> went on to develop other programmes which involved online exhibitions and competitions and off-line family-based programme to engage under-represented groups - http://familycreativelearning.org. As educators we can take inspiration from the process of replicating the highly engaged, organic feedback and support of the chaotic online community into a more offline and structured design-based environment.</w:t>
+        <w:t>One of the challenges identified by the researchers was how to replicate this in the wider community of Scratch users and beyond that young people who had not yet engaged with design-based computing. Roque (2016) went on to develop other programmes which involved online exhibitions and competitions and off-line family-based programme to engage under-represented groups - http://familycreativelearning.org. As educators we can take inspiration from the process of replicating the highly engaged, organic feedback and support of the chaotic online community into a more offline and structured design-based environment.</w:t>
       </w:r>
     </w:p>
     <w:p>
       <w:pPr>
         <w:pStyle w:val="Heading3"/>
+        <w:numPr>
+          <w:ilvl w:val="2"/>
+          <w:numId w:val="2"/>
+        </w:numPr>
         <w:tabs>
           <w:tab w:val="clear" w:pos="720"/>
           <w:tab w:val="left" w:pos="0" w:leader="none"/>
@@ -825,123 +805,6 @@
       <w:r>
         <w:rPr/>
         <w:t>You can ask you self the following questions to try to check if you can use some of the beneficial aspects of design-based approaches in your classroom.</w:t>
-      </w:r>
-    </w:p>
-    <w:p>
-      <w:pPr>
-        <w:pStyle w:val="TextBody"/>
-        <w:numPr>
-          <w:ilvl w:val="0"/>
-          <w:numId w:val="3"/>
-        </w:numPr>
-        <w:spacing w:before="0" w:after="0"/>
-        <w:rPr/>
-      </w:pPr>
-      <w:r>
-        <w:rPr/>
-        <w:t>Are learners able to see explore exemplar materials to inspire and shape their creative expectations?</w:t>
-      </w:r>
-    </w:p>
-    <w:p>
-      <w:pPr>
-        <w:pStyle w:val="TextBody"/>
-        <w:numPr>
-          <w:ilvl w:val="0"/>
-          <w:numId w:val="3"/>
-        </w:numPr>
-        <w:spacing w:before="0" w:after="0"/>
-        <w:rPr/>
-      </w:pPr>
-      <w:r>
-        <w:rPr/>
-        <w:t>Are learners able to think and articulate the perspective of users of projects as they start to consider the design for what they are creating?</w:t>
-      </w:r>
-    </w:p>
-    <w:p>
-      <w:pPr>
-        <w:pStyle w:val="TextBody"/>
-        <w:numPr>
-          <w:ilvl w:val="0"/>
-          <w:numId w:val="3"/>
-        </w:numPr>
-        <w:spacing w:before="0" w:after="0"/>
-        <w:rPr/>
-      </w:pPr>
-      <w:r>
-        <w:rPr/>
-        <w:t>Are learners helped to come up with ideas with ideation techniques that scaffold the creative process?</w:t>
-      </w:r>
-    </w:p>
-    <w:p>
-      <w:pPr>
-        <w:pStyle w:val="Firstparagraph"/>
-        <w:rPr/>
-      </w:pPr>
-      <w:r>
-        <w:rPr>
-          <w:b/>
-          <w:bCs/>
-        </w:rPr>
-        <w:t>Follow-up Resources</w:t>
-      </w:r>
-      <w:r>
-        <w:rPr/>
-        <w:t xml:space="preserve"> As part of the Rise Programme at the MMU I’ve created or helped to create three online courses which explore hands on ways to use design thinking in education and community work. https://rise.mmu.ac.uk/category/enterprise/design-thinking/ - At the time of publishing resources are open to all you just need to log in to access the courses.</w:t>
-      </w:r>
-    </w:p>
-    <w:p>
-      <w:pPr>
-        <w:pStyle w:val="Heading2"/>
-        <w:tabs>
-          <w:tab w:val="clear" w:pos="720"/>
-          <w:tab w:val="left" w:pos="0" w:leader="none"/>
-        </w:tabs>
-        <w:ind w:left="0" w:hanging="0"/>
-        <w:rPr/>
-      </w:pPr>
-      <w:bookmarkStart w:id="11" w:name="projects-and-project-based-learning"/>
-      <w:r>
-        <w:rPr/>
-        <w:t>Projects and Project Based Learning</w:t>
-      </w:r>
-      <w:bookmarkEnd w:id="11"/>
-    </w:p>
-    <w:p>
-      <w:pPr>
-        <w:pStyle w:val="Firstparagraph"/>
-        <w:rPr/>
-      </w:pPr>
-      <w:r>
-        <w:rPr/>
-        <w:t>Project-based learning is a wide set of approaches that seeks to facilitate learning though undertaking practical projects. Students often complete project in groups. The focus can be contrasted with traditional teaching as students develop target knowledge and skills in the context of a real or simulated problem that they must solve. Project-based learning (PBL) is of the 12 teach computing principles advocated by NCCE. In the next section I’ll cover the potential of PBL and how this can support inclusive educational practices in the computing classroom.</w:t>
-      </w:r>
-    </w:p>
-    <w:p>
-      <w:pPr>
-        <w:pStyle w:val="TextBody"/>
-        <w:rPr/>
-      </w:pPr>
-      <w:r>
-        <w:rPr/>
-        <w:t xml:space="preserve">Computing education is an excellent vehicle for a project-based approach to learning. The nature of digital making and the many flavours that are available provides a wide-range of choices of project outputs. Websites, games, wearable technology, phone apps, robotics and other physical computing projects are all familiar products. Researchers Blumenfeld and colleagues </w:t>
-      </w:r>
-      <w:r>
-        <w:rPr/>
-        <w:t>(1991)</w:t>
-      </w:r>
-      <w:r>
-        <w:rPr/>
-        <w:t xml:space="preserve"> argue that student disengagement is caused by boring school work. They found that project work incorporating learner choice and involving real outputs are motivating and can sustain student engagement. They also concede that implementing PBL in classrooms is not straightforward. I cover barriers to PBL and ways to overcome them in the final part of this chapter.</w:t>
-      </w:r>
-    </w:p>
-    <w:p>
-      <w:pPr>
-        <w:pStyle w:val="TextBody"/>
-        <w:rPr/>
-      </w:pPr>
-      <w:r>
-        <w:rPr/>
-        <w:t>Academic have worked with expert practitioners to created PBL frameworks have emerged as a way of helping practitioners to plan, deliver projects and to to recognise the complexity of some of the learning happening. The following outline of PBL elements is a product of several of these frameworks.</w:t>
       </w:r>
     </w:p>
     <w:p>
@@ -955,15 +818,8 @@
         <w:rPr/>
       </w:pPr>
       <w:r>
-        <w:rPr>
-          <w:b/>
-          <w:bCs/>
-        </w:rPr>
-        <w:t>Challenge</w:t>
-      </w:r>
-      <w:r>
-        <w:rPr/>
-        <w:t xml:space="preserve"> - The focus of the project should be a relatable problem or question that is does not have one straightforward solution.</w:t>
+        <w:rPr/>
+        <w:t>Are learners able to see explore exemplar materials to inspire and shape their creative expectations?</w:t>
       </w:r>
     </w:p>
     <w:p>
@@ -977,15 +833,8 @@
         <w:rPr/>
       </w:pPr>
       <w:r>
-        <w:rPr>
-          <w:b/>
-          <w:bCs/>
-        </w:rPr>
-        <w:t>Authenticity</w:t>
-      </w:r>
-      <w:r>
-        <w:rPr/>
-        <w:t xml:space="preserve"> - Real life relevance of projects helps get student engagement as they see the link to their interests and communities.</w:t>
+        <w:rPr/>
+        <w:t>Are learners able to think and articulate the perspective of users of projects as they start to consider the design for what they are creating?</w:t>
       </w:r>
     </w:p>
     <w:p>
@@ -999,86 +848,34 @@
         <w:rPr/>
       </w:pPr>
       <w:r>
+        <w:rPr/>
+        <w:t>Are learners helped to come up with ideas with ideation techniques that scaffold the creative process?</w:t>
+      </w:r>
+    </w:p>
+    <w:p>
+      <w:pPr>
+        <w:pStyle w:val="Firstparagraph"/>
+        <w:rPr/>
+      </w:pPr>
+      <w:r>
         <w:rPr>
           <w:b/>
           <w:bCs/>
         </w:rPr>
-        <w:t>Sustained and Collaborative</w:t>
-      </w:r>
-      <w:r>
-        <w:rPr/>
-        <w:t xml:space="preserve"> - Adequate time must be allocated, students should work together and be given the chance to revise projects.</w:t>
-      </w:r>
-    </w:p>
-    <w:p>
-      <w:pPr>
-        <w:pStyle w:val="TextBody"/>
+        <w:t>Follow-up Resources</w:t>
+      </w:r>
+      <w:r>
+        <w:rPr/>
+        <w:t xml:space="preserve"> As part of the Rise Programme at the MMU I’ve created or helped to create three online courses which explore hands on ways to use design thinking in education and community work. https://rise.mmu.ac.uk/category/enterprise/design-thinking/ - At the time of publishing resources are open to all you just need to log in to access the courses.</w:t>
+      </w:r>
+    </w:p>
+    <w:p>
+      <w:pPr>
+        <w:pStyle w:val="Heading2"/>
         <w:numPr>
-          <w:ilvl w:val="0"/>
-          <w:numId w:val="4"/>
+          <w:ilvl w:val="1"/>
+          <w:numId w:val="2"/>
         </w:numPr>
-        <w:spacing w:before="0" w:after="0"/>
-        <w:rPr/>
-      </w:pPr>
-      <w:r>
-        <w:rPr>
-          <w:b/>
-          <w:bCs/>
-        </w:rPr>
-        <w:t>Public Project</w:t>
-      </w:r>
-      <w:r>
-        <w:rPr/>
-        <w:t xml:space="preserve"> - the creation of a shareable object or even that helps learners focus and to design for others and act as a focus for discussion as a learning community</w:t>
-      </w:r>
-    </w:p>
-    <w:p>
-      <w:pPr>
-        <w:pStyle w:val="TextBody"/>
-        <w:numPr>
-          <w:ilvl w:val="0"/>
-          <w:numId w:val="4"/>
-        </w:numPr>
-        <w:spacing w:before="0" w:after="0"/>
-        <w:rPr/>
-      </w:pPr>
-      <w:r>
-        <w:rPr>
-          <w:b/>
-          <w:bCs/>
-        </w:rPr>
-        <w:t>Student Voice and Choice</w:t>
-      </w:r>
-      <w:r>
-        <w:rPr/>
-        <w:t xml:space="preserve"> - giving students choice over the contents of their project increases their engagement and participation in open discussions about project direction builds student autonomy.</w:t>
-      </w:r>
-    </w:p>
-    <w:p>
-      <w:pPr>
-        <w:pStyle w:val="TextBody"/>
-        <w:numPr>
-          <w:ilvl w:val="0"/>
-          <w:numId w:val="4"/>
-        </w:numPr>
-        <w:spacing w:before="0" w:after="0"/>
-        <w:rPr/>
-      </w:pPr>
-      <w:r>
-        <w:rPr>
-          <w:b/>
-          <w:bCs/>
-        </w:rPr>
-        <w:t>Reflection and Critique</w:t>
-      </w:r>
-      <w:r>
-        <w:rPr/>
-        <w:t xml:space="preserve"> - Self-reflection may be informal at times but also guided by class processes like learning journals. It also involves peer feedback or outside input beyond the class teacher to bring authentic perspectives.</w:t>
-      </w:r>
-    </w:p>
-    <w:p>
-      <w:pPr>
-        <w:pStyle w:val="Heading3"/>
         <w:tabs>
           <w:tab w:val="clear" w:pos="720"/>
           <w:tab w:val="left" w:pos="0" w:leader="none"/>
@@ -1086,12 +883,12 @@
         <w:ind w:left="0" w:hanging="0"/>
         <w:rPr/>
       </w:pPr>
-      <w:bookmarkStart w:id="12" w:name="stages-and-resources-to-support-pbl-in-c"/>
-      <w:r>
-        <w:rPr/>
-        <w:t>Stages and Resources to Support PBL in Computing Classrooms</w:t>
-      </w:r>
-      <w:bookmarkEnd w:id="12"/>
+      <w:bookmarkStart w:id="11" w:name="projects-and-project-based-learning"/>
+      <w:r>
+        <w:rPr/>
+        <w:t>Projects and Project Based Learning</w:t>
+      </w:r>
+      <w:bookmarkEnd w:id="11"/>
     </w:p>
     <w:p>
       <w:pPr>
@@ -1100,250 +897,27 @@
       </w:pPr>
       <w:r>
         <w:rPr/>
-        <w:t>You may notice that PBL is aligned with design-based approaches and UDL in many ways. Certainly they all require or benefit from a community which learners created a public product for. It is participation, motivation by and feedback from this community that underpin the socio-cultural nature of the student’s learning.</w:t>
-      </w:r>
-    </w:p>
-    <w:p>
-      <w:pPr>
-        <w:pStyle w:val="TextBody"/>
-        <w:rPr/>
-      </w:pPr>
-      <w:r>
-        <w:rPr/>
-        <w:t>One critique of project and community based learning, especially where it involves student experimentation and student discovery is that is chaotic and less effective at communicating concepts. Certainly kinds of skills, support and planning needed are very different from traditional teaching. For example, practitioners must build their ability to switch between students operating freely and being guided in the process of revision and critique. Having resources and clear stages to your project plan to help this process is vital. This section outlines the typical stages of PBL and how to adapt it to a computing context.</w:t>
-      </w:r>
-    </w:p>
-    <w:p>
-      <w:pPr>
-        <w:pStyle w:val="TextBody"/>
-        <w:rPr/>
-      </w:pPr>
-      <w:r>
-        <w:rPr/>
-        <w:t>The following questions can help you prepare to deliver a project with your students.</w:t>
-      </w:r>
-    </w:p>
-    <w:p>
-      <w:pPr>
-        <w:pStyle w:val="TextBody"/>
-        <w:rPr>
-          <w:b/>
-          <w:b/>
-          <w:bCs/>
-        </w:rPr>
-      </w:pPr>
-      <w:r>
-        <w:rPr>
-          <w:b/>
-          <w:bCs/>
-        </w:rPr>
-        <w:t>Start with a driving question or mission</w:t>
-      </w:r>
-    </w:p>
-    <w:p>
-      <w:pPr>
-        <w:pStyle w:val="TextBody"/>
-        <w:rPr/>
-      </w:pPr>
-      <w:r>
-        <w:rPr/>
-        <w:t>The project goal for computing projects is often to create a digital product in response to a need or design brief with has a specific audience in mind. Add in detail and sense of linking to real world problems at this stage to maximise learner engagement. Decide the limits for students projects and outline these clearly from the start to avoid having to rain on their parade. For example creating a 2D game instead of a 3D one.</w:t>
-      </w:r>
-    </w:p>
-    <w:p>
-      <w:pPr>
-        <w:pStyle w:val="TextBody"/>
-        <w:rPr>
-          <w:b/>
-          <w:b/>
-          <w:bCs/>
-        </w:rPr>
-      </w:pPr>
-      <w:r>
-        <w:rPr>
-          <w:b/>
-          <w:bCs/>
-        </w:rPr>
-        <w:t>Designing a plan and resources for the project</w:t>
-      </w:r>
-    </w:p>
-    <w:p>
-      <w:pPr>
-        <w:pStyle w:val="TextBody"/>
-        <w:rPr/>
-      </w:pPr>
-      <w:r>
-        <w:rPr/>
-        <w:t>Decide what part of the curriculum the project work will develop. Use a deep knowledge of the curriculum to put resources in place to support the learners as they undertake the project. Not everything needs to be explicitly taught if you can signpost your learners to those resources.</w:t>
-      </w:r>
-    </w:p>
-    <w:p>
-      <w:pPr>
-        <w:pStyle w:val="TextBody"/>
-        <w:rPr>
-          <w:b/>
-          <w:b/>
-          <w:bCs/>
-        </w:rPr>
-      </w:pPr>
-      <w:r>
-        <w:rPr>
-          <w:b/>
-          <w:bCs/>
-        </w:rPr>
-        <w:t>Monitor pupil’s progress</w:t>
-      </w:r>
-    </w:p>
-    <w:p>
-      <w:pPr>
-        <w:pStyle w:val="TextBody"/>
-        <w:rPr/>
-      </w:pPr>
-      <w:r>
-        <w:rPr/>
-        <w:t>As the project unfolds, keep student’s track by having a realistic schedule for project stages. Are you consistently signposting students to the relevant resources for the project choices they are making.</w:t>
-      </w:r>
-    </w:p>
-    <w:p>
-      <w:pPr>
-        <w:pStyle w:val="TextBody"/>
-        <w:rPr>
-          <w:b/>
-          <w:b/>
-          <w:bCs/>
-        </w:rPr>
-      </w:pPr>
-      <w:r>
-        <w:rPr>
-          <w:b/>
-          <w:bCs/>
-        </w:rPr>
-        <w:t>Assess emerging project processes and outcomes</w:t>
-      </w:r>
-    </w:p>
-    <w:p>
-      <w:pPr>
-        <w:pStyle w:val="TextBody"/>
-        <w:rPr/>
-      </w:pPr>
-      <w:r>
-        <w:rPr/>
-        <w:t>Ongoing feedback and assessment is vital. Building in opportunities for reflection, peer feedback and revision. Can students share prototypes of their digital products? Can you support then to recognise if they are working effectively as a team? How can you support them to make connections to the underlying curriculum knowledge?</w:t>
-      </w:r>
-    </w:p>
-    <w:p>
-      <w:pPr>
-        <w:pStyle w:val="TextBody"/>
-        <w:rPr>
-          <w:b/>
-          <w:b/>
-          <w:bCs/>
-        </w:rPr>
-      </w:pPr>
-      <w:r>
-        <w:rPr>
-          <w:b/>
-          <w:bCs/>
-        </w:rPr>
-        <w:t>Evaluation</w:t>
-      </w:r>
-    </w:p>
-    <w:p>
-      <w:pPr>
-        <w:pStyle w:val="TextBody"/>
-        <w:rPr/>
-      </w:pPr>
-      <w:r>
-        <w:rPr/>
-        <w:t>You may use innovative ways to evaluate both the end piece of work created by the student but also the way they have worked together and the skills used to undertake different stages of the project. You can validate what the students have learned and areas for future development.</w:t>
-      </w:r>
-    </w:p>
-    <w:p>
-      <w:pPr>
-        <w:pStyle w:val="TextBody"/>
-        <w:rPr/>
-      </w:pPr>
-      <w:r>
-        <w:rPr/>
-        <w:t>To follow up this activity you can draw on the online resources provided by numerous organisations including Eutopia, Buck Institute, PBLworks and the UK based Edge Foundation.</w:t>
-      </w:r>
-    </w:p>
-    <w:p>
-      <w:pPr>
-        <w:pStyle w:val="Heading2"/>
-        <w:tabs>
-          <w:tab w:val="clear" w:pos="720"/>
-          <w:tab w:val="left" w:pos="0" w:leader="none"/>
-        </w:tabs>
-        <w:ind w:left="0" w:hanging="0"/>
-        <w:rPr/>
-      </w:pPr>
-      <w:bookmarkStart w:id="13" w:name="creatively-overcoming-limitations"/>
-      <w:r>
-        <w:rPr/>
-        <w:t>Creatively Overcoming Limitations</w:t>
-      </w:r>
-      <w:bookmarkEnd w:id="13"/>
-    </w:p>
-    <w:p>
-      <w:pPr>
-        <w:pStyle w:val="Firstparagraph"/>
-        <w:rPr/>
-      </w:pPr>
-      <w:r>
-        <w:rPr/>
-        <w:t>This section looks barriers to PBL and tips and strategies that have been used by other educators and researchers to overcome these barriers.</w:t>
-      </w:r>
-    </w:p>
-    <w:p>
-      <w:pPr>
-        <w:pStyle w:val="TextBody"/>
-        <w:rPr/>
-      </w:pPr>
-      <w:r>
-        <w:rPr>
-          <w:b/>
-          <w:bCs/>
-        </w:rPr>
-        <w:t>Sustaining the effort - Time challenges</w:t>
-      </w:r>
-      <w:r>
-        <w:rPr/>
-        <w:t>: In research surrounding barriers to undertaking projects in schools, teacher commonly cite time restrictions due to curriculum pressures. Resnick suggests that were possible double lessons are helpful for hands on work and to allow the design process some time to unfold. He also advocates for whole terms devoted to undertaking a project, thus letting pupils return to tweak and improve trickier coding and design challenges. In addition cross-curricular projects may free up more time by linking. For example linking computing project with maths as a subject by asking students to create a game that taught maths concepts. Thus deepening their learning of a particular area of the maths curriculum.</w:t>
-      </w:r>
-    </w:p>
-    <w:p>
-      <w:pPr>
-        <w:pStyle w:val="TextBody"/>
-        <w:rPr/>
-      </w:pPr>
-      <w:r>
-        <w:rPr>
-          <w:b/>
-          <w:bCs/>
-        </w:rPr>
-        <w:t>Highlight the Value of PBL for Inclusion</w:t>
-      </w:r>
-      <w:r>
-        <w:rPr/>
-        <w:t>: As previously highlighted PBL and design-approaches align well with Universal Design for Learning. As educators we can highlight importance of creating inclusive classroom environments to our line managers as a way to advocate for allocating time, training and resources for project-based learning.</w:t>
-      </w:r>
-    </w:p>
-    <w:p>
-      <w:pPr>
-        <w:pStyle w:val="TextBody"/>
-        <w:rPr/>
-      </w:pPr>
-      <w:r>
-        <w:rPr>
-          <w:b/>
-          <w:bCs/>
-        </w:rPr>
-        <w:t>The Challenge of Authenticity</w:t>
-      </w:r>
-      <w:r>
-        <w:rPr/>
-        <w:t>: The process of making projects relevant, authentic and therefore motivating in school is not simple. Any way of linking projects to real issues beyond the classroom is useful. Here are some tactics you may be able to use.</w:t>
+        <w:t>Project-based learning is a wide set of approaches that seeks to facilitate learning though undertaking practical projects. Students often complete project in groups. The focus can be contrasted with traditional teaching as students develop target knowledge and skills in the context of a real or simulated problem that they must solve. Project-based learning (PBL) is of the 12 teach computing principles advocated by NCCE. In the next section I’ll cover the potential of PBL and how this can support inclusive educational practices in the computing classroom.</w:t>
+      </w:r>
+    </w:p>
+    <w:p>
+      <w:pPr>
+        <w:pStyle w:val="TextBody"/>
+        <w:rPr/>
+      </w:pPr>
+      <w:r>
+        <w:rPr/>
+        <w:t>Computing education is an excellent vehicle for a project-based approach to learning. The nature of digital making and the many flavours that are available provides a wide-range of choices of project outputs. Websites, games, wearable technology, phone apps, robotics and other physical computing projects are all familiar products. Researchers Blumenfeld and colleagues (1991) argue that student disengagement is caused by boring school work. They found that project work incorporating learner choice and involving real outputs are motivating and can sustain student engagement. They also concede that implementing PBL in classrooms is not straightforward. I cover barriers to PBL and ways to overcome them in the final part of this chapter.</w:t>
+      </w:r>
+    </w:p>
+    <w:p>
+      <w:pPr>
+        <w:pStyle w:val="TextBody"/>
+        <w:rPr/>
+      </w:pPr>
+      <w:r>
+        <w:rPr/>
+        <w:t>Academic have worked with expert practitioners to created PBL frameworks have emerged as a way of helping practitioners to plan, deliver projects and to to recognise the complexity of some of the learning happening. The following outline of PBL elements is a product of several of these frameworks.</w:t>
       </w:r>
     </w:p>
     <w:p>
@@ -1357,8 +931,15 @@
         <w:rPr/>
       </w:pPr>
       <w:r>
-        <w:rPr/>
-        <w:t>Can your draw on community members to set a local challenge?</w:t>
+        <w:rPr>
+          <w:b/>
+          <w:bCs/>
+        </w:rPr>
+        <w:t>Challenge</w:t>
+      </w:r>
+      <w:r>
+        <w:rPr/>
+        <w:t xml:space="preserve"> - The focus of the project should be a relatable problem or question that is does not have one straightforward solution.</w:t>
       </w:r>
     </w:p>
     <w:p>
@@ -1372,8 +953,15 @@
         <w:rPr/>
       </w:pPr>
       <w:r>
-        <w:rPr/>
-        <w:t>Are there other members of staff in other subject areas to pose a school-based problem - perhaps a pastoral or a cross-curriculum issue?</w:t>
+        <w:rPr>
+          <w:b/>
+          <w:bCs/>
+        </w:rPr>
+        <w:t>Authenticity</w:t>
+      </w:r>
+      <w:r>
+        <w:rPr/>
+        <w:t xml:space="preserve"> - Real life relevance of projects helps get student engagement as they see the link to their interests and communities.</w:t>
       </w:r>
     </w:p>
     <w:p>
@@ -1387,40 +975,90 @@
         <w:rPr/>
       </w:pPr>
       <w:r>
-        <w:rPr/>
-        <w:t>Can you establish any links with industry or social enterprises to set an authentic challenge?</w:t>
-      </w:r>
-    </w:p>
-    <w:p>
-      <w:pPr>
-        <w:pStyle w:val="Firstparagraph"/>
-        <w:rPr/>
-      </w:pPr>
-      <w:r>
-        <w:rPr/>
-        <w:t>If you draw on experts, staff of community members the they don’t need to be there for the full term of the project you can use visits or video calls at the start and end of the project. Most importantly be sure to draw on experience of students, pool their experiences and use their ideas to shape possible responses to the challenge in early stages.</w:t>
-      </w:r>
-    </w:p>
-    <w:p>
-      <w:pPr>
-        <w:pStyle w:val="TextBody"/>
-        <w:rPr/>
-      </w:pPr>
-      <w:r>
         <w:rPr>
           <w:b/>
           <w:bCs/>
         </w:rPr>
-        <w:t>Artefact-based Assessment</w:t>
-      </w:r>
-      <w:r>
-        <w:rPr/>
-        <w:t>: The tension between the more rote-learning elements of the curriculum and the need for more fluid programming experiences raises an important question for the future. How can some of the more flexible techniques for observing and assessing learner progress can be brought into exam practice to reduce the gap between exam and real life coding practices? NCCE promote artefact-based questions (ABQs) to assess project work. Questions based on the created digital or physical artefacts that students create as part of their projects is a way of connecting back the real life problems they have encountered to the requirements and specifics of the computing curriculum. Questions can be about the motivation of the project and how the outcome compares to the original goals and how feedback was implemented. You can focus in on specific areas of the design or the code and ask about details of the code design and implementation. You can also ask about the process, for example about group work, overcoming challenges and the design process.</w:t>
-      </w:r>
-    </w:p>
-    <w:p>
-      <w:pPr>
-        <w:pStyle w:val="Heading2"/>
+        <w:t>Sustained and Collaborative</w:t>
+      </w:r>
+      <w:r>
+        <w:rPr/>
+        <w:t xml:space="preserve"> - Adequate time must be allocated, students should work together and be given the chance to revise projects.</w:t>
+      </w:r>
+    </w:p>
+    <w:p>
+      <w:pPr>
+        <w:pStyle w:val="TextBody"/>
+        <w:numPr>
+          <w:ilvl w:val="0"/>
+          <w:numId w:val="5"/>
+        </w:numPr>
+        <w:spacing w:before="0" w:after="0"/>
+        <w:rPr/>
+      </w:pPr>
+      <w:r>
+        <w:rPr>
+          <w:b/>
+          <w:bCs/>
+        </w:rPr>
+        <w:t>Public Project</w:t>
+      </w:r>
+      <w:r>
+        <w:rPr/>
+        <w:t xml:space="preserve"> - the creation of a shareable object or even that helps learners focus and to design for others and act as a focus for discussion as a learning community</w:t>
+      </w:r>
+    </w:p>
+    <w:p>
+      <w:pPr>
+        <w:pStyle w:val="TextBody"/>
+        <w:numPr>
+          <w:ilvl w:val="0"/>
+          <w:numId w:val="5"/>
+        </w:numPr>
+        <w:spacing w:before="0" w:after="0"/>
+        <w:rPr/>
+      </w:pPr>
+      <w:r>
+        <w:rPr>
+          <w:b/>
+          <w:bCs/>
+        </w:rPr>
+        <w:t>Student Voice and Choice</w:t>
+      </w:r>
+      <w:r>
+        <w:rPr/>
+        <w:t xml:space="preserve"> - giving students choice over the contents of their project increases their engagement and participation in open discussions about project direction builds student autonomy.</w:t>
+      </w:r>
+    </w:p>
+    <w:p>
+      <w:pPr>
+        <w:pStyle w:val="TextBody"/>
+        <w:numPr>
+          <w:ilvl w:val="0"/>
+          <w:numId w:val="5"/>
+        </w:numPr>
+        <w:spacing w:before="0" w:after="0"/>
+        <w:rPr/>
+      </w:pPr>
+      <w:r>
+        <w:rPr>
+          <w:b/>
+          <w:bCs/>
+        </w:rPr>
+        <w:t>Reflection and Critique</w:t>
+      </w:r>
+      <w:r>
+        <w:rPr/>
+        <w:t xml:space="preserve"> - Self-reflection may be informal at times but also guided by class processes like learning journals. It also involves peer feedback or outside input beyond the class teacher to bring authentic perspectives.</w:t>
+      </w:r>
+    </w:p>
+    <w:p>
+      <w:pPr>
+        <w:pStyle w:val="Heading3"/>
+        <w:numPr>
+          <w:ilvl w:val="2"/>
+          <w:numId w:val="2"/>
+        </w:numPr>
         <w:tabs>
           <w:tab w:val="clear" w:pos="720"/>
           <w:tab w:val="left" w:pos="0" w:leader="none"/>
@@ -1428,6 +1066,356 @@
         <w:ind w:left="0" w:hanging="0"/>
         <w:rPr/>
       </w:pPr>
+      <w:bookmarkStart w:id="12" w:name="stages-and-resources-to-support-pbl-in-c"/>
+      <w:r>
+        <w:rPr/>
+        <w:t>Stages and Resources to Support PBL in Computing Classrooms</w:t>
+      </w:r>
+      <w:bookmarkEnd w:id="12"/>
+    </w:p>
+    <w:p>
+      <w:pPr>
+        <w:pStyle w:val="Firstparagraph"/>
+        <w:rPr/>
+      </w:pPr>
+      <w:r>
+        <w:rPr/>
+        <w:t>You may notice that PBL is aligned with design-based approaches and UDL in many ways. Certainly they all require or benefit from a community which learners created a public product for. It is participation, motivation by and feedback from this community that underpin the socio-cultural nature of the student’s learning.</w:t>
+      </w:r>
+    </w:p>
+    <w:p>
+      <w:pPr>
+        <w:pStyle w:val="TextBody"/>
+        <w:rPr/>
+      </w:pPr>
+      <w:r>
+        <w:rPr/>
+        <w:t>One critique of project and community based learning, especially where it involves student experimentation and student discovery is that is chaotic and less effective at communicating concepts. Certainly kinds of skills, support and planning needed are very different from traditional teaching. For example, practitioners must build their ability to switch between students operating freely and being guided in the process of revision and critique. Having resources and clear stages to your project plan to help this process is vital. This section outlines the typical stages of PBL and how to adapt it to a computing context.</w:t>
+      </w:r>
+    </w:p>
+    <w:p>
+      <w:pPr>
+        <w:pStyle w:val="TextBody"/>
+        <w:rPr/>
+      </w:pPr>
+      <w:r>
+        <w:rPr/>
+        <w:t>The following questions can help you prepare to deliver a project with your students.</w:t>
+      </w:r>
+    </w:p>
+    <w:p>
+      <w:pPr>
+        <w:pStyle w:val="TextBody"/>
+        <w:rPr>
+          <w:b/>
+          <w:b/>
+          <w:bCs/>
+        </w:rPr>
+      </w:pPr>
+      <w:r>
+        <w:rPr>
+          <w:b/>
+          <w:bCs/>
+        </w:rPr>
+        <w:t>Start with a driving question or mission</w:t>
+      </w:r>
+    </w:p>
+    <w:p>
+      <w:pPr>
+        <w:pStyle w:val="TextBody"/>
+        <w:rPr/>
+      </w:pPr>
+      <w:r>
+        <w:rPr/>
+        <w:t>The project goal for computing projects is often to create a digital product in response to a need or design brief with has a specific audience in mind. Add in detail and sense of linking to real world problems at this stage to maximise learner engagement. Decide the limits for students projects and outline these clearly from the start to avoid having to rain on their parade. For example creating a 2D game instead of a 3D one.</w:t>
+      </w:r>
+    </w:p>
+    <w:p>
+      <w:pPr>
+        <w:pStyle w:val="TextBody"/>
+        <w:rPr>
+          <w:b/>
+          <w:b/>
+          <w:bCs/>
+        </w:rPr>
+      </w:pPr>
+      <w:r>
+        <w:rPr>
+          <w:b/>
+          <w:bCs/>
+        </w:rPr>
+        <w:t>Designing a plan and resources for the project</w:t>
+      </w:r>
+    </w:p>
+    <w:p>
+      <w:pPr>
+        <w:pStyle w:val="TextBody"/>
+        <w:rPr/>
+      </w:pPr>
+      <w:r>
+        <w:rPr/>
+        <w:t>Decide what part of the curriculum the project work will develop. Use a deep knowledge of the curriculum to put resources in place to support the learners as they undertake the project. Not everything needs to be explicitly taught if you can signpost your learners to those resources.</w:t>
+      </w:r>
+    </w:p>
+    <w:p>
+      <w:pPr>
+        <w:pStyle w:val="TextBody"/>
+        <w:rPr>
+          <w:b/>
+          <w:b/>
+          <w:bCs/>
+        </w:rPr>
+      </w:pPr>
+      <w:r>
+        <w:rPr>
+          <w:b/>
+          <w:bCs/>
+        </w:rPr>
+        <w:t>Monitor pupil’s progress</w:t>
+      </w:r>
+    </w:p>
+    <w:p>
+      <w:pPr>
+        <w:pStyle w:val="TextBody"/>
+        <w:rPr/>
+      </w:pPr>
+      <w:r>
+        <w:rPr/>
+        <w:t>As the project unfolds, keep student’s track by having a realistic schedule for project stages. Are you consistently signposting students to the relevant resources for the project choices they are making.</w:t>
+      </w:r>
+    </w:p>
+    <w:p>
+      <w:pPr>
+        <w:pStyle w:val="TextBody"/>
+        <w:rPr>
+          <w:b/>
+          <w:b/>
+          <w:bCs/>
+        </w:rPr>
+      </w:pPr>
+      <w:r>
+        <w:rPr>
+          <w:b/>
+          <w:bCs/>
+        </w:rPr>
+        <w:t>Assess emerging project processes and outcomes</w:t>
+      </w:r>
+    </w:p>
+    <w:p>
+      <w:pPr>
+        <w:pStyle w:val="TextBody"/>
+        <w:rPr/>
+      </w:pPr>
+      <w:r>
+        <w:rPr/>
+        <w:t>Ongoing feedback and assessment is vital. Building in opportunities for reflection, peer feedback and revision. Can students share prototypes of their digital products? Can you support then to recognise if they are working effectively as a team? How can you support them to make connections to the underlying curriculum knowledge?</w:t>
+      </w:r>
+    </w:p>
+    <w:p>
+      <w:pPr>
+        <w:pStyle w:val="TextBody"/>
+        <w:rPr>
+          <w:b/>
+          <w:b/>
+          <w:bCs/>
+        </w:rPr>
+      </w:pPr>
+      <w:r>
+        <w:rPr>
+          <w:b/>
+          <w:bCs/>
+        </w:rPr>
+        <w:t>Evaluation</w:t>
+      </w:r>
+    </w:p>
+    <w:p>
+      <w:pPr>
+        <w:pStyle w:val="TextBody"/>
+        <w:rPr/>
+      </w:pPr>
+      <w:r>
+        <w:rPr/>
+        <w:t>You may use innovative ways to evaluate both the end piece of work created by the student but also the way they have worked together and the skills used to undertake different stages of the project. You can validate what the students have learned and areas for future development.</w:t>
+      </w:r>
+    </w:p>
+    <w:p>
+      <w:pPr>
+        <w:pStyle w:val="TextBody"/>
+        <w:rPr/>
+      </w:pPr>
+      <w:r>
+        <w:rPr/>
+        <w:t>To follow up this activity you can draw on the online resources provided by numerous organisations including Eutopia, Buck Institute, PBLworks and the UK based Edge Foundation.</w:t>
+      </w:r>
+    </w:p>
+    <w:p>
+      <w:pPr>
+        <w:pStyle w:val="Heading2"/>
+        <w:numPr>
+          <w:ilvl w:val="1"/>
+          <w:numId w:val="2"/>
+        </w:numPr>
+        <w:tabs>
+          <w:tab w:val="clear" w:pos="720"/>
+          <w:tab w:val="left" w:pos="0" w:leader="none"/>
+        </w:tabs>
+        <w:ind w:left="0" w:hanging="0"/>
+        <w:rPr/>
+      </w:pPr>
+      <w:bookmarkStart w:id="13" w:name="creatively-overcoming-limitations"/>
+      <w:r>
+        <w:rPr/>
+        <w:t>Creatively Overcoming Limitations</w:t>
+      </w:r>
+      <w:bookmarkEnd w:id="13"/>
+    </w:p>
+    <w:p>
+      <w:pPr>
+        <w:pStyle w:val="Firstparagraph"/>
+        <w:rPr/>
+      </w:pPr>
+      <w:r>
+        <w:rPr/>
+        <w:t>This section looks barriers to PBL and tips and strategies that have been used by other educators and researchers to overcome these barriers.</w:t>
+      </w:r>
+    </w:p>
+    <w:p>
+      <w:pPr>
+        <w:pStyle w:val="TextBody"/>
+        <w:rPr/>
+      </w:pPr>
+      <w:r>
+        <w:rPr>
+          <w:b/>
+          <w:bCs/>
+        </w:rPr>
+        <w:t>Sustaining the effort - Time challenges</w:t>
+      </w:r>
+      <w:r>
+        <w:rPr/>
+        <w:t>: In research surrounding barriers to undertaking projects in schools, teacher commonly cite time restrictions due to curriculum pressures. Resnick suggests that were possible double lessons are helpful for hands on work and to allow the design process some time to unfold. He also advocates for whole terms devoted to undertaking a project, thus letting pupils return to tweak and improve trickier coding and design challenges. In addition cross-curricular projects may free up more time by linking. For example linking computing project with maths as a subject by asking students to create a game that taught maths concepts. Thus deepening their learning of a particular area of the maths curriculum.</w:t>
+      </w:r>
+    </w:p>
+    <w:p>
+      <w:pPr>
+        <w:pStyle w:val="TextBody"/>
+        <w:rPr/>
+      </w:pPr>
+      <w:r>
+        <w:rPr>
+          <w:b/>
+          <w:bCs/>
+        </w:rPr>
+        <w:t>Highlight the Value of PBL for Inclusion</w:t>
+      </w:r>
+      <w:r>
+        <w:rPr/>
+        <w:t>: As previously highlighted PBL and design-approaches align well with Universal Design for Learning. As educators we can highlight importance of creating inclusive classroom environments to our line managers as a way to advocate for allocating time, training and resources for project-based learning.</w:t>
+      </w:r>
+    </w:p>
+    <w:p>
+      <w:pPr>
+        <w:pStyle w:val="TextBody"/>
+        <w:rPr/>
+      </w:pPr>
+      <w:r>
+        <w:rPr>
+          <w:b/>
+          <w:bCs/>
+        </w:rPr>
+        <w:t>The Challenge of Authenticity</w:t>
+      </w:r>
+      <w:r>
+        <w:rPr/>
+        <w:t>: The process of making projects relevant, authentic and therefore motivating in school is not simple. Any way of linking projects to real issues beyond the classroom is useful. Here are some tactics you may be able to use.</w:t>
+      </w:r>
+    </w:p>
+    <w:p>
+      <w:pPr>
+        <w:pStyle w:val="TextBody"/>
+        <w:numPr>
+          <w:ilvl w:val="0"/>
+          <w:numId w:val="6"/>
+        </w:numPr>
+        <w:spacing w:before="0" w:after="0"/>
+        <w:rPr/>
+      </w:pPr>
+      <w:r>
+        <w:rPr/>
+        <w:t>Can your draw on community members to set a local challenge?</w:t>
+      </w:r>
+    </w:p>
+    <w:p>
+      <w:pPr>
+        <w:pStyle w:val="TextBody"/>
+        <w:numPr>
+          <w:ilvl w:val="0"/>
+          <w:numId w:val="6"/>
+        </w:numPr>
+        <w:spacing w:before="0" w:after="0"/>
+        <w:rPr/>
+      </w:pPr>
+      <w:r>
+        <w:rPr/>
+        <w:t>Are there other members of staff in other subject areas to pose a school-based problem - perhaps a pastoral or a cross-curriculum issue?</w:t>
+      </w:r>
+    </w:p>
+    <w:p>
+      <w:pPr>
+        <w:pStyle w:val="TextBody"/>
+        <w:numPr>
+          <w:ilvl w:val="0"/>
+          <w:numId w:val="6"/>
+        </w:numPr>
+        <w:spacing w:before="0" w:after="0"/>
+        <w:rPr/>
+      </w:pPr>
+      <w:r>
+        <w:rPr/>
+        <w:t>Can you establish any links with industry or social enterprises to set an authentic challenge?</w:t>
+      </w:r>
+    </w:p>
+    <w:p>
+      <w:pPr>
+        <w:pStyle w:val="Firstparagraph"/>
+        <w:rPr/>
+      </w:pPr>
+      <w:r>
+        <w:rPr/>
+        <w:t>If you draw on experts, staff of community members the they don’t need to be there for the full term of the project you can use visits or video calls at the start and end of the project. Most importantly be sure to draw on experience of students, pool their experiences and use their ideas to shape possible responses to the challenge in early stages.</w:t>
+      </w:r>
+    </w:p>
+    <w:p>
+      <w:pPr>
+        <w:pStyle w:val="TextBody"/>
+        <w:rPr/>
+      </w:pPr>
+      <w:r>
+        <w:rPr>
+          <w:b/>
+          <w:bCs/>
+        </w:rPr>
+        <w:t>Artefact-based Assessment</w:t>
+      </w:r>
+      <w:r>
+        <w:rPr/>
+        <w:t>: The tension between the more rote-learning elements of the curriculum and the need for more fluid programming experiences raises an important question for the future. How can some of the more flexible techniques for observing and assessing learner progress can be brought into exam practice to reduce the gap between exam and real life coding practices? NCCE promote artefact-based questions (ABQs) to assess project work. Questions based on the created digital or physical artefacts that students create as part of their projects is a way of connecting back the real life problems they have encountered to the requirements and specifics of the computing curriculum. Questions can be about the motivation of the project and how the outcome compares to the original goals and how feedback was implemented. You can focus in on specific areas of the design or the code and ask about details of the code design and implementation. You can also ask about the process, for example about group work, overcoming challenges and the design process.</w:t>
+      </w:r>
+    </w:p>
+    <w:p>
+      <w:pPr>
+        <w:pStyle w:val="Heading2"/>
+        <w:numPr>
+          <w:ilvl w:val="1"/>
+          <w:numId w:val="2"/>
+        </w:numPr>
+        <w:tabs>
+          <w:tab w:val="clear" w:pos="720"/>
+          <w:tab w:val="left" w:pos="0" w:leader="none"/>
+        </w:tabs>
+        <w:ind w:left="0" w:hanging="0"/>
+        <w:rPr/>
+      </w:pPr>
       <w:bookmarkStart w:id="14" w:name="conclusion"/>
       <w:r>
         <w:rPr/>
@@ -1442,15 +1430,7 @@
       </w:pPr>
       <w:r>
         <w:rPr/>
-        <w:t xml:space="preserve">In much of the research surrounding motivation, participation and peer learning we see that learning doesn’t happen in a vacuum. In computing, there is a clear value of creating a learning community of coders working on projects that are both authentic and linked to their own interests. To help this to happen we can draw on some of the rich research and resources that are available from different streams of practice including project-based learning, UDL and design-based approaches. What many design and project approaches have in common is their focus on learner choice, sustained hands on making and frameworks for facilitation and observation and assessment. For an accessible and convincing summary of project based approaches and their adoption in a classroom setting the review by Barron and Darling Hammond </w:t>
-      </w:r>
-      <w:r>
-        <w:rPr/>
-        <w:t>(2008)</w:t>
-      </w:r>
-      <w:r>
-        <w:rPr/>
-        <w:t xml:space="preserve"> is inspiring- http://tiny.cc/pbl-summary.</w:t>
+        <w:t>In much of the research surrounding motivation, participation and peer learning we see that learning doesn’t happen in a vacuum. In computing, there is a clear value of creating a learning community of coders working on projects that are both authentic and linked to their own interests. To help this to happen we can draw on some of the rich research and resources that are available from different streams of practice including project-based learning, UDL and design-based approaches. What many design and project approaches have in common is their focus on learner choice, sustained hands on making and frameworks for facilitation and observation and assessment. For an accessible and convincing summary of project based approaches and their adoption in a classroom setting the review by Barron and Darling Hammond (2008) is inspiring- http://tiny.cc/pbl-summary.</w:t>
       </w:r>
     </w:p>
     <w:p>
@@ -1461,6 +1441,24 @@
       <w:r>
         <w:rPr/>
         <w:t>We have explored the tension between creative processes involving learner choice and teaching to the more prescriptive requirements of the computing curriculum. To help bridge the NCCE have created resources drawing on socio-cultural research to offer guidance on PBL, observation and pair programming. These resources are supported by articles from teachers, researchers and other practitioners in blogs and publications like Hello World. We are still in the early days of sharing our practices and resources as a community of computing educators. I hope that this chapter has encouraged you to keep exploring more authentic coding practices in schools and to share your experiences with others. To continue this journey there are many forums where teachers share practice; these include CAS forums, blogs, twitter posts and so on. To fully explore the potential of projects let’s share and encourage others to share how we have used design and PBL approaches in our work.</w:t>
+      </w:r>
+    </w:p>
+    <w:p>
+      <w:pPr>
+        <w:pStyle w:val="TextBody"/>
+        <w:rPr/>
+      </w:pPr>
+      <w:r>
+        <w:rPr/>
+      </w:r>
+    </w:p>
+    <w:p>
+      <w:pPr>
+        <w:pStyle w:val="TextBody"/>
+        <w:rPr/>
+      </w:pPr>
+      <w:r>
+        <w:rPr/>
       </w:r>
     </w:p>
     <w:p>
@@ -1473,7 +1471,7 @@
           <w:pgNumType w:fmt="decimal"/>
           <w:formProt w:val="false"/>
           <w:textDirection w:val="lrTb"/>
-          <w:docGrid w:type="default" w:linePitch="312" w:charSpace="4294961151"/>
+          <w:docGrid w:type="default" w:linePitch="312" w:charSpace="0"/>
         </w:sectPr>
       </w:pPr>
     </w:p>
@@ -1583,7 +1581,7 @@
       <w:pgMar w:left="1440" w:right="1440" w:header="0" w:top="1440" w:footer="1440" w:bottom="2016" w:gutter="0"/>
       <w:formProt w:val="false"/>
       <w:textDirection w:val="lrTb"/>
-      <w:docGrid w:type="default" w:linePitch="312" w:charSpace="4294961151"/>
+      <w:docGrid w:type="default" w:linePitch="312" w:charSpace="0"/>
     </w:sectPr>
   </w:body>
 </w:document>
@@ -1632,6 +1630,7 @@
       <w:start w:val="1"/>
       <w:pStyle w:val="Heading1"/>
       <w:numFmt w:val="none"/>
+      <w:suff w:val="nothing"/>
       <w:lvlText w:val=""/>
       <w:lvlJc w:val="left"/>
       <w:pPr>
@@ -1645,6 +1644,7 @@
       <w:start w:val="1"/>
       <w:pStyle w:val="Heading2"/>
       <w:numFmt w:val="none"/>
+      <w:suff w:val="nothing"/>
       <w:lvlText w:val=""/>
       <w:lvlJc w:val="left"/>
       <w:pPr>
@@ -1658,6 +1658,7 @@
       <w:start w:val="1"/>
       <w:pStyle w:val="Heading3"/>
       <w:numFmt w:val="none"/>
+      <w:suff w:val="nothing"/>
       <w:lvlText w:val=""/>
       <w:lvlJc w:val="left"/>
       <w:pPr>
@@ -1671,6 +1672,7 @@
       <w:start w:val="1"/>
       <w:pStyle w:val="Heading4"/>
       <w:numFmt w:val="none"/>
+      <w:suff w:val="nothing"/>
       <w:lvlText w:val=""/>
       <w:lvlJc w:val="left"/>
       <w:pPr>
@@ -1684,6 +1686,7 @@
       <w:start w:val="1"/>
       <w:pStyle w:val="Heading5"/>
       <w:numFmt w:val="none"/>
+      <w:suff w:val="nothing"/>
       <w:lvlText w:val=""/>
       <w:lvlJc w:val="left"/>
       <w:pPr>
@@ -1697,6 +1700,7 @@
       <w:start w:val="1"/>
       <w:pStyle w:val="Heading6"/>
       <w:numFmt w:val="none"/>
+      <w:suff w:val="nothing"/>
       <w:lvlText w:val=""/>
       <w:lvlJc w:val="left"/>
       <w:pPr>
@@ -1709,6 +1713,7 @@
     <w:lvl w:ilvl="6">
       <w:start w:val="1"/>
       <w:numFmt w:val="none"/>
+      <w:suff w:val="nothing"/>
       <w:lvlText w:val=""/>
       <w:lvlJc w:val="left"/>
       <w:pPr>
@@ -1721,6 +1726,7 @@
     <w:lvl w:ilvl="7">
       <w:start w:val="1"/>
       <w:numFmt w:val="none"/>
+      <w:suff w:val="nothing"/>
       <w:lvlText w:val=""/>
       <w:lvlJc w:val="left"/>
       <w:pPr>
@@ -1733,6 +1739,7 @@
     <w:lvl w:ilvl="8">
       <w:start w:val="1"/>
       <w:numFmt w:val="none"/>
+      <w:suff w:val="nothing"/>
       <w:lvlText w:val=""/>
       <w:lvlJc w:val="left"/>
       <w:pPr>
@@ -1746,138 +1753,120 @@
   <w:abstractNum w:abstractNumId="2">
     <w:lvl w:ilvl="0">
       <w:start w:val="1"/>
-      <w:numFmt w:val="bullet"/>
-      <w:lvlText w:val=""/>
-      <w:lvlJc w:val="left"/>
-      <w:pPr>
-        <w:tabs>
-          <w:tab w:val="num" w:pos="720"/>
-        </w:tabs>
-        <w:ind w:left="720" w:hanging="360"/>
-      </w:pPr>
-      <w:rPr>
-        <w:rFonts w:ascii="Symbol" w:hAnsi="Symbol" w:cs="Symbol" w:hint="default"/>
-      </w:rPr>
+      <w:numFmt w:val="none"/>
+      <w:suff w:val="nothing"/>
+      <w:lvlText w:val=""/>
+      <w:lvlJc w:val="left"/>
+      <w:pPr>
+        <w:tabs>
+          <w:tab w:val="num" w:pos="0"/>
+        </w:tabs>
+        <w:ind w:left="0" w:hanging="0"/>
+      </w:pPr>
     </w:lvl>
     <w:lvl w:ilvl="1">
       <w:start w:val="1"/>
-      <w:numFmt w:val="bullet"/>
-      <w:lvlText w:val="◦"/>
-      <w:lvlJc w:val="left"/>
-      <w:pPr>
-        <w:tabs>
-          <w:tab w:val="num" w:pos="1080"/>
-        </w:tabs>
-        <w:ind w:left="1080" w:hanging="360"/>
-      </w:pPr>
-      <w:rPr>
-        <w:rFonts w:ascii="OpenSymbol" w:hAnsi="OpenSymbol" w:cs="OpenSymbol" w:hint="default"/>
-      </w:rPr>
+      <w:numFmt w:val="none"/>
+      <w:suff w:val="nothing"/>
+      <w:lvlText w:val=""/>
+      <w:lvlJc w:val="left"/>
+      <w:pPr>
+        <w:tabs>
+          <w:tab w:val="num" w:pos="0"/>
+        </w:tabs>
+        <w:ind w:left="0" w:hanging="0"/>
+      </w:pPr>
     </w:lvl>
     <w:lvl w:ilvl="2">
       <w:start w:val="1"/>
-      <w:numFmt w:val="bullet"/>
-      <w:lvlText w:val="▪"/>
-      <w:lvlJc w:val="left"/>
-      <w:pPr>
-        <w:tabs>
-          <w:tab w:val="num" w:pos="1440"/>
-        </w:tabs>
-        <w:ind w:left="1440" w:hanging="360"/>
-      </w:pPr>
-      <w:rPr>
-        <w:rFonts w:ascii="OpenSymbol" w:hAnsi="OpenSymbol" w:cs="OpenSymbol" w:hint="default"/>
-      </w:rPr>
+      <w:numFmt w:val="none"/>
+      <w:suff w:val="nothing"/>
+      <w:lvlText w:val=""/>
+      <w:lvlJc w:val="left"/>
+      <w:pPr>
+        <w:tabs>
+          <w:tab w:val="num" w:pos="0"/>
+        </w:tabs>
+        <w:ind w:left="0" w:hanging="0"/>
+      </w:pPr>
     </w:lvl>
     <w:lvl w:ilvl="3">
       <w:start w:val="1"/>
-      <w:numFmt w:val="bullet"/>
-      <w:lvlText w:val=""/>
-      <w:lvlJc w:val="left"/>
-      <w:pPr>
-        <w:tabs>
-          <w:tab w:val="num" w:pos="1800"/>
-        </w:tabs>
-        <w:ind w:left="1800" w:hanging="360"/>
-      </w:pPr>
-      <w:rPr>
-        <w:rFonts w:ascii="Symbol" w:hAnsi="Symbol" w:cs="Symbol" w:hint="default"/>
-      </w:rPr>
+      <w:numFmt w:val="none"/>
+      <w:suff w:val="nothing"/>
+      <w:lvlText w:val=""/>
+      <w:lvlJc w:val="left"/>
+      <w:pPr>
+        <w:tabs>
+          <w:tab w:val="num" w:pos="0"/>
+        </w:tabs>
+        <w:ind w:left="0" w:hanging="0"/>
+      </w:pPr>
     </w:lvl>
     <w:lvl w:ilvl="4">
       <w:start w:val="1"/>
-      <w:numFmt w:val="bullet"/>
-      <w:lvlText w:val="◦"/>
-      <w:lvlJc w:val="left"/>
-      <w:pPr>
-        <w:tabs>
-          <w:tab w:val="num" w:pos="2160"/>
-        </w:tabs>
-        <w:ind w:left="2160" w:hanging="360"/>
-      </w:pPr>
-      <w:rPr>
-        <w:rFonts w:ascii="OpenSymbol" w:hAnsi="OpenSymbol" w:cs="OpenSymbol" w:hint="default"/>
-      </w:rPr>
+      <w:numFmt w:val="none"/>
+      <w:suff w:val="nothing"/>
+      <w:lvlText w:val=""/>
+      <w:lvlJc w:val="left"/>
+      <w:pPr>
+        <w:tabs>
+          <w:tab w:val="num" w:pos="0"/>
+        </w:tabs>
+        <w:ind w:left="0" w:hanging="0"/>
+      </w:pPr>
     </w:lvl>
     <w:lvl w:ilvl="5">
       <w:start w:val="1"/>
-      <w:numFmt w:val="bullet"/>
-      <w:lvlText w:val="▪"/>
-      <w:lvlJc w:val="left"/>
-      <w:pPr>
-        <w:tabs>
-          <w:tab w:val="num" w:pos="2520"/>
-        </w:tabs>
-        <w:ind w:left="2520" w:hanging="360"/>
-      </w:pPr>
-      <w:rPr>
-        <w:rFonts w:ascii="OpenSymbol" w:hAnsi="OpenSymbol" w:cs="OpenSymbol" w:hint="default"/>
-      </w:rPr>
+      <w:numFmt w:val="none"/>
+      <w:suff w:val="nothing"/>
+      <w:lvlText w:val=""/>
+      <w:lvlJc w:val="left"/>
+      <w:pPr>
+        <w:tabs>
+          <w:tab w:val="num" w:pos="0"/>
+        </w:tabs>
+        <w:ind w:left="0" w:hanging="0"/>
+      </w:pPr>
     </w:lvl>
     <w:lvl w:ilvl="6">
       <w:start w:val="1"/>
-      <w:numFmt w:val="bullet"/>
-      <w:lvlText w:val=""/>
-      <w:lvlJc w:val="left"/>
-      <w:pPr>
-        <w:tabs>
-          <w:tab w:val="num" w:pos="2880"/>
-        </w:tabs>
-        <w:ind w:left="2880" w:hanging="360"/>
-      </w:pPr>
-      <w:rPr>
-        <w:rFonts w:ascii="Symbol" w:hAnsi="Symbol" w:cs="Symbol" w:hint="default"/>
-      </w:rPr>
+      <w:numFmt w:val="none"/>
+      <w:suff w:val="nothing"/>
+      <w:lvlText w:val=""/>
+      <w:lvlJc w:val="left"/>
+      <w:pPr>
+        <w:tabs>
+          <w:tab w:val="num" w:pos="0"/>
+        </w:tabs>
+        <w:ind w:left="0" w:hanging="0"/>
+      </w:pPr>
     </w:lvl>
     <w:lvl w:ilvl="7">
       <w:start w:val="1"/>
-      <w:numFmt w:val="bullet"/>
-      <w:lvlText w:val="◦"/>
-      <w:lvlJc w:val="left"/>
-      <w:pPr>
-        <w:tabs>
-          <w:tab w:val="num" w:pos="3240"/>
-        </w:tabs>
-        <w:ind w:left="3240" w:hanging="360"/>
-      </w:pPr>
-      <w:rPr>
-        <w:rFonts w:ascii="OpenSymbol" w:hAnsi="OpenSymbol" w:cs="OpenSymbol" w:hint="default"/>
-      </w:rPr>
+      <w:numFmt w:val="none"/>
+      <w:suff w:val="nothing"/>
+      <w:lvlText w:val=""/>
+      <w:lvlJc w:val="left"/>
+      <w:pPr>
+        <w:tabs>
+          <w:tab w:val="num" w:pos="0"/>
+        </w:tabs>
+        <w:ind w:left="0" w:hanging="0"/>
+      </w:pPr>
     </w:lvl>
     <w:lvl w:ilvl="8">
       <w:start w:val="1"/>
-      <w:numFmt w:val="bullet"/>
-      <w:lvlText w:val="▪"/>
-      <w:lvlJc w:val="left"/>
-      <w:pPr>
-        <w:tabs>
-          <w:tab w:val="num" w:pos="3600"/>
-        </w:tabs>
-        <w:ind w:left="3600" w:hanging="360"/>
-      </w:pPr>
-      <w:rPr>
-        <w:rFonts w:ascii="OpenSymbol" w:hAnsi="OpenSymbol" w:cs="OpenSymbol" w:hint="default"/>
-      </w:rPr>
+      <w:numFmt w:val="none"/>
+      <w:suff w:val="nothing"/>
+      <w:lvlText w:val=""/>
+      <w:lvlJc w:val="left"/>
+      <w:pPr>
+        <w:tabs>
+          <w:tab w:val="num" w:pos="0"/>
+        </w:tabs>
+        <w:ind w:left="0" w:hanging="0"/>
+      </w:pPr>
     </w:lvl>
   </w:abstractNum>
   <w:abstractNum w:abstractNumId="3">
@@ -2155,6 +2144,143 @@
     </w:lvl>
   </w:abstractNum>
   <w:abstractNum w:abstractNumId="5">
+    <w:lvl w:ilvl="0">
+      <w:start w:val="1"/>
+      <w:numFmt w:val="bullet"/>
+      <w:lvlText w:val=""/>
+      <w:lvlJc w:val="left"/>
+      <w:pPr>
+        <w:tabs>
+          <w:tab w:val="num" w:pos="720"/>
+        </w:tabs>
+        <w:ind w:left="720" w:hanging="360"/>
+      </w:pPr>
+      <w:rPr>
+        <w:rFonts w:ascii="Symbol" w:hAnsi="Symbol" w:cs="Symbol" w:hint="default"/>
+      </w:rPr>
+    </w:lvl>
+    <w:lvl w:ilvl="1">
+      <w:start w:val="1"/>
+      <w:numFmt w:val="bullet"/>
+      <w:lvlText w:val="◦"/>
+      <w:lvlJc w:val="left"/>
+      <w:pPr>
+        <w:tabs>
+          <w:tab w:val="num" w:pos="1080"/>
+        </w:tabs>
+        <w:ind w:left="1080" w:hanging="360"/>
+      </w:pPr>
+      <w:rPr>
+        <w:rFonts w:ascii="OpenSymbol" w:hAnsi="OpenSymbol" w:cs="OpenSymbol" w:hint="default"/>
+      </w:rPr>
+    </w:lvl>
+    <w:lvl w:ilvl="2">
+      <w:start w:val="1"/>
+      <w:numFmt w:val="bullet"/>
+      <w:lvlText w:val="▪"/>
+      <w:lvlJc w:val="left"/>
+      <w:pPr>
+        <w:tabs>
+          <w:tab w:val="num" w:pos="1440"/>
+        </w:tabs>
+        <w:ind w:left="1440" w:hanging="360"/>
+      </w:pPr>
+      <w:rPr>
+        <w:rFonts w:ascii="OpenSymbol" w:hAnsi="OpenSymbol" w:cs="OpenSymbol" w:hint="default"/>
+      </w:rPr>
+    </w:lvl>
+    <w:lvl w:ilvl="3">
+      <w:start w:val="1"/>
+      <w:numFmt w:val="bullet"/>
+      <w:lvlText w:val=""/>
+      <w:lvlJc w:val="left"/>
+      <w:pPr>
+        <w:tabs>
+          <w:tab w:val="num" w:pos="1800"/>
+        </w:tabs>
+        <w:ind w:left="1800" w:hanging="360"/>
+      </w:pPr>
+      <w:rPr>
+        <w:rFonts w:ascii="Symbol" w:hAnsi="Symbol" w:cs="Symbol" w:hint="default"/>
+      </w:rPr>
+    </w:lvl>
+    <w:lvl w:ilvl="4">
+      <w:start w:val="1"/>
+      <w:numFmt w:val="bullet"/>
+      <w:lvlText w:val="◦"/>
+      <w:lvlJc w:val="left"/>
+      <w:pPr>
+        <w:tabs>
+          <w:tab w:val="num" w:pos="2160"/>
+        </w:tabs>
+        <w:ind w:left="2160" w:hanging="360"/>
+      </w:pPr>
+      <w:rPr>
+        <w:rFonts w:ascii="OpenSymbol" w:hAnsi="OpenSymbol" w:cs="OpenSymbol" w:hint="default"/>
+      </w:rPr>
+    </w:lvl>
+    <w:lvl w:ilvl="5">
+      <w:start w:val="1"/>
+      <w:numFmt w:val="bullet"/>
+      <w:lvlText w:val="▪"/>
+      <w:lvlJc w:val="left"/>
+      <w:pPr>
+        <w:tabs>
+          <w:tab w:val="num" w:pos="2520"/>
+        </w:tabs>
+        <w:ind w:left="2520" w:hanging="360"/>
+      </w:pPr>
+      <w:rPr>
+        <w:rFonts w:ascii="OpenSymbol" w:hAnsi="OpenSymbol" w:cs="OpenSymbol" w:hint="default"/>
+      </w:rPr>
+    </w:lvl>
+    <w:lvl w:ilvl="6">
+      <w:start w:val="1"/>
+      <w:numFmt w:val="bullet"/>
+      <w:lvlText w:val=""/>
+      <w:lvlJc w:val="left"/>
+      <w:pPr>
+        <w:tabs>
+          <w:tab w:val="num" w:pos="2880"/>
+        </w:tabs>
+        <w:ind w:left="2880" w:hanging="360"/>
+      </w:pPr>
+      <w:rPr>
+        <w:rFonts w:ascii="Symbol" w:hAnsi="Symbol" w:cs="Symbol" w:hint="default"/>
+      </w:rPr>
+    </w:lvl>
+    <w:lvl w:ilvl="7">
+      <w:start w:val="1"/>
+      <w:numFmt w:val="bullet"/>
+      <w:lvlText w:val="◦"/>
+      <w:lvlJc w:val="left"/>
+      <w:pPr>
+        <w:tabs>
+          <w:tab w:val="num" w:pos="3240"/>
+        </w:tabs>
+        <w:ind w:left="3240" w:hanging="360"/>
+      </w:pPr>
+      <w:rPr>
+        <w:rFonts w:ascii="OpenSymbol" w:hAnsi="OpenSymbol" w:cs="OpenSymbol" w:hint="default"/>
+      </w:rPr>
+    </w:lvl>
+    <w:lvl w:ilvl="8">
+      <w:start w:val="1"/>
+      <w:numFmt w:val="bullet"/>
+      <w:lvlText w:val="▪"/>
+      <w:lvlJc w:val="left"/>
+      <w:pPr>
+        <w:tabs>
+          <w:tab w:val="num" w:pos="3600"/>
+        </w:tabs>
+        <w:ind w:left="3600" w:hanging="360"/>
+      </w:pPr>
+      <w:rPr>
+        <w:rFonts w:ascii="OpenSymbol" w:hAnsi="OpenSymbol" w:cs="OpenSymbol" w:hint="default"/>
+      </w:rPr>
+    </w:lvl>
+  </w:abstractNum>
+  <w:abstractNum w:abstractNumId="6">
     <w:lvl w:ilvl="0">
       <w:start w:val="1"/>
       <w:numFmt w:val="bullet"/>
@@ -2306,6 +2432,9 @@
   <w:num w:numId="5">
     <w:abstractNumId w:val="5"/>
   </w:num>
+  <w:num w:numId="6">
+    <w:abstractNumId w:val="6"/>
+  </w:num>
 </w:numbering>
 </file>
 
@@ -2316,7 +2445,6 @@
       <w:rPr>
         <w:rFonts w:ascii="Times New Roman" w:hAnsi="Times New Roman" w:eastAsia="Lucida Sans Unicode" w:cs="Tahoma"/>
         <w:kern w:val="2"/>
-        <w:sz w:val="24"/>
         <w:szCs w:val="24"/>
         <w:lang w:val="en-US" w:eastAsia="zxx" w:bidi="zxx"/>
       </w:rPr>
@@ -2332,10 +2460,11 @@
     <w:qFormat/>
     <w:pPr>
       <w:widowControl w:val="false"/>
-      <w:kinsoku w:val="true"/>
-      <w:overflowPunct w:val="true"/>
-      <w:autoSpaceDE w:val="true"/>
+      <w:suppressAutoHyphens w:val="true"/>
+      <w:overflowPunct w:val="false"/>
       <w:bidi w:val="0"/>
+      <w:spacing w:before="0" w:after="0"/>
+      <w:jc w:val="left"/>
     </w:pPr>
     <w:rPr>
       <w:rFonts w:ascii="Times New Roman" w:hAnsi="Times New Roman" w:eastAsia="Lucida Sans Unicode" w:cs="Tahoma"/>
@@ -2609,39 +2738,6 @@
       <w:szCs w:val="24"/>
     </w:rPr>
   </w:style>
-  <w:style w:type="paragraph" w:styleId="Table">
-    <w:name w:val="Table"/>
-    <w:basedOn w:val="Caption"/>
-    <w:qFormat/>
-    <w:pPr/>
-    <w:rPr/>
-  </w:style>
-  <w:style w:type="paragraph" w:styleId="FigureCaption">
-    <w:name w:val="FigureCaption"/>
-    <w:basedOn w:val="Caption"/>
-    <w:qFormat/>
-    <w:pPr/>
-    <w:rPr/>
-  </w:style>
-  <w:style w:type="paragraph" w:styleId="Figure">
-    <w:name w:val="Figure"/>
-    <w:basedOn w:val="Normal"/>
-    <w:qFormat/>
-    <w:pPr>
-      <w:suppressLineNumbers/>
-    </w:pPr>
-    <w:rPr/>
-  </w:style>
-  <w:style w:type="paragraph" w:styleId="FigureWithCaption">
-    <w:name w:val="FigureWithCaption"/>
-    <w:basedOn w:val="Figure"/>
-    <w:qFormat/>
-    <w:pPr>
-      <w:keepNext w:val="true"/>
-      <w:suppressLineNumbers/>
-    </w:pPr>
-    <w:rPr/>
-  </w:style>
   <w:style w:type="paragraph" w:styleId="Index">
     <w:name w:val="Index"/>
     <w:basedOn w:val="Normal"/>
@@ -2652,6 +2748,39 @@
     <w:rPr>
       <w:rFonts w:cs="Tahoma"/>
     </w:rPr>
+  </w:style>
+  <w:style w:type="paragraph" w:styleId="Table">
+    <w:name w:val="Table"/>
+    <w:basedOn w:val="Caption"/>
+    <w:qFormat/>
+    <w:pPr/>
+    <w:rPr/>
+  </w:style>
+  <w:style w:type="paragraph" w:styleId="FigureCaption">
+    <w:name w:val="FigureCaption"/>
+    <w:basedOn w:val="Caption"/>
+    <w:qFormat/>
+    <w:pPr/>
+    <w:rPr/>
+  </w:style>
+  <w:style w:type="paragraph" w:styleId="Figure">
+    <w:name w:val="Figure"/>
+    <w:basedOn w:val="Normal"/>
+    <w:qFormat/>
+    <w:pPr>
+      <w:suppressLineNumbers/>
+    </w:pPr>
+    <w:rPr/>
+  </w:style>
+  <w:style w:type="paragraph" w:styleId="FigureWithCaption">
+    <w:name w:val="FigureWithCaption"/>
+    <w:basedOn w:val="Figure"/>
+    <w:qFormat/>
+    <w:pPr>
+      <w:keepNext w:val="true"/>
+      <w:suppressLineNumbers/>
+    </w:pPr>
+    <w:rPr/>
   </w:style>
   <w:style w:type="paragraph" w:styleId="Quotations">
     <w:name w:val="Quotations"/>

</xml_diff>